<commit_message>
Adding more articles to the article notes document
</commit_message>
<xml_diff>
--- a/docs/article_notes.docx
+++ b/docs/article_notes.docx
@@ -1,12 +1,7 @@
 
 <file path=word/document.xml><?xml version="1.0" encoding="utf-8"?>
-<w:document xmlns:o="urn:schemas-microsoft-com:office:office" xmlns:r="http://schemas.openxmlformats.org/officeDocument/2006/relationships" xmlns:v="urn:schemas-microsoft-com:vml" xmlns:w="http://schemas.openxmlformats.org/wordprocessingml/2006/main" xmlns:w10="urn:schemas-microsoft-com:office:word" xmlns:wp="http://schemas.openxmlformats.org/drawingml/2006/wordprocessingDrawing" xmlns:wps="http://schemas.microsoft.com/office/word/2010/wordprocessingShape" xmlns:wpg="http://schemas.microsoft.com/office/word/2010/wordprocessingGroup" xmlns:mc="http://schemas.openxmlformats.org/markup-compatibility/2006" xmlns:wp14="http://schemas.microsoft.com/office/word/2010/wordprocessingDrawing" xmlns:w14="http://schemas.microsoft.com/office/word/2010/wordml" xmlns:w15="http://schemas.microsoft.com/office/word/2012/wordml" mc:Ignorable="w14 wp14 w15">
+<w:document xmlns:o="urn:schemas-microsoft-com:office:office" xmlns:r="http://schemas.openxmlformats.org/officeDocument/2006/relationships" xmlns:v="urn:schemas-microsoft-com:vml" xmlns:w="http://schemas.openxmlformats.org/wordprocessingml/2006/main" xmlns:w10="urn:schemas-microsoft-com:office:word" xmlns:wp="http://schemas.openxmlformats.org/drawingml/2006/wordprocessingDrawing" xmlns:wps="http://schemas.microsoft.com/office/word/2010/wordprocessingShape" xmlns:wpg="http://schemas.microsoft.com/office/word/2010/wordprocessingGroup" xmlns:mc="http://schemas.openxmlformats.org/markup-compatibility/2006" xmlns:wp14="http://schemas.microsoft.com/office/word/2010/wordprocessingDrawing" xmlns:w14="http://schemas.microsoft.com/office/word/2010/wordml" xmlns:w15="http://schemas.microsoft.com/office/word/2012/wordml" xmlns:m="http://schemas.openxmlformats.org/officeDocument/2006/math" mc:Ignorable="w14 wp14 w15">
   <w:body>
-    <w:p>
-      <w:pPr>
-        <w:pStyle w:val="Normal"/>
-      </w:pPr>
-    </w:p>
     <w:p>
       <w:pPr>
         <w:pStyle w:val="Normal"/>
@@ -33,6 +28,2112 @@
           <w:szCs w:val="24"/>
         </w:rPr>
       </w:pPr>
+      <w:r>
+        <w:rPr>
+          <w:color w:val="auto"/>
+          <w:sz w:val="24"/>
+          <w:szCs w:val="24"/>
+        </w:rPr>
+        <w:t>Deterministic models are flexible enough to capture complex things, and simple enough to be understood by policy makers</w:t>
+      </w:r>
+    </w:p>
+    <w:p>
+      <w:pPr>
+        <w:pStyle w:val="ListParagraph"/>
+        <w:numPr>
+          <w:ilvl w:val="0"/>
+          <w:numId w:val="36"/>
+        </w:numPr>
+        <w:rPr>
+          <w:color w:val="auto"/>
+          <w:sz w:val="24"/>
+          <w:szCs w:val="24"/>
+        </w:rPr>
+      </w:pPr>
+      <w:r>
+        <w:rPr>
+          <w:color w:val="auto"/>
+          <w:sz w:val="24"/>
+          <w:szCs w:val="24"/>
+        </w:rPr>
+        <w:t>Can be preferred to stochastic or black-box models</w:t>
+      </w:r>
+    </w:p>
+    <w:p>
+      <w:pPr>
+        <w:pStyle w:val="ListParagraph"/>
+        <w:numPr>
+          <w:ilvl w:val="0"/>
+          <w:numId w:val="36"/>
+        </w:numPr>
+        <w:rPr>
+          <w:color w:val="auto"/>
+          <w:sz w:val="24"/>
+          <w:szCs w:val="24"/>
+        </w:rPr>
+      </w:pPr>
+      <w:r>
+        <w:rPr>
+          <w:color w:val="auto"/>
+          <w:sz w:val="24"/>
+          <w:szCs w:val="24"/>
+        </w:rPr>
+        <w:t>Used to understand why there are surges and the behaviors of spread early during an outbreak</w:t>
+      </w:r>
+    </w:p>
+    <w:p>
+      <w:pPr>
+        <w:pStyle w:val="ListParagraph"/>
+        <w:numPr>
+          <w:ilvl w:val="0"/>
+          <w:numId w:val="36"/>
+        </w:numPr>
+        <w:rPr>
+          <w:color w:val="auto"/>
+          <w:sz w:val="24"/>
+          <w:szCs w:val="24"/>
+        </w:rPr>
+      </w:pPr>
+      <w:r>
+        <w:rPr>
+          <w:color w:val="auto"/>
+          <w:sz w:val="24"/>
+          <w:szCs w:val="24"/>
+        </w:rPr>
+        <w:t>Three groups of people: susceptible</w:t>
+      </w:r>
+      <w:r>
+        <w:rPr>
+          <w:color w:val="auto"/>
+          <w:sz w:val="24"/>
+          <w:szCs w:val="24"/>
+        </w:rPr>
+        <w:t xml:space="preserve"> (not exposed/affected yet)</w:t>
+      </w:r>
+      <w:r>
+        <w:rPr>
+          <w:color w:val="auto"/>
+          <w:sz w:val="24"/>
+          <w:szCs w:val="24"/>
+        </w:rPr>
+        <w:t>, infected (both infected and infectious), and recovered (now immune)</w:t>
+      </w:r>
+    </w:p>
+    <w:p>
+      <w:pPr>
+        <w:pStyle w:val="ListParagraph"/>
+        <w:numPr>
+          <w:ilvl w:val="0"/>
+          <w:numId w:val="36"/>
+        </w:numPr>
+        <w:rPr>
+          <w:color w:val="auto"/>
+          <w:sz w:val="24"/>
+          <w:szCs w:val="24"/>
+        </w:rPr>
+      </w:pPr>
+      <w:r>
+        <w:rPr>
+          <w:color w:val="auto"/>
+          <w:sz w:val="24"/>
+          <w:szCs w:val="24"/>
+        </w:rPr>
+        <w:t>Going from susceptible to infected depends on disease transmission rate</w:t>
+      </w:r>
+    </w:p>
+    <w:p>
+      <w:pPr>
+        <w:pStyle w:val="ListParagraph"/>
+        <w:numPr>
+          <w:ilvl w:val="0"/>
+          <w:numId w:val="36"/>
+        </w:numPr>
+        <w:rPr>
+          <w:color w:val="auto"/>
+          <w:sz w:val="24"/>
+          <w:szCs w:val="24"/>
+        </w:rPr>
+      </w:pPr>
+      <w:r>
+        <w:rPr>
+          <w:color w:val="auto"/>
+          <w:sz w:val="24"/>
+          <w:szCs w:val="24"/>
+        </w:rPr>
+        <w:t>The rate of change of either state can be described using differential equations</w:t>
+      </w:r>
+    </w:p>
+    <w:p>
+      <w:pPr>
+        <w:pStyle w:val="Normal"/>
+        <w:jc w:val="center"/>
+      </w:pPr>
+      <m:oMathPara xmlns:m="http://schemas.openxmlformats.org/officeDocument/2006/math">
+        <m:oMath xmlns:m="http://schemas.openxmlformats.org/officeDocument/2006/math">
+          <m:f xmlns:m="http://schemas.openxmlformats.org/officeDocument/2006/math">
+            <m:fPr>
+              <m:ctrlPr/>
+            </m:fPr>
+            <m:num>
+              <m:r>
+                <m:t>𝑑𝑆</m:t>
+              </m:r>
+            </m:num>
+            <m:den>
+              <m:r>
+                <m:t>𝑑𝑡</m:t>
+              </m:r>
+            </m:den>
+          </m:f>
+          <m:r xmlns:m="http://schemas.openxmlformats.org/officeDocument/2006/math">
+            <m:t xmlns:m="http://schemas.openxmlformats.org/officeDocument/2006/math">=−</m:t>
+          </m:r>
+          <m:f xmlns:m="http://schemas.openxmlformats.org/officeDocument/2006/math">
+            <m:fPr>
+              <m:ctrlPr/>
+            </m:fPr>
+            <m:num>
+              <m:r>
+                <m:t>𝛽</m:t>
+              </m:r>
+              <m:r>
+                <m:t>𝑆𝐼</m:t>
+              </m:r>
+            </m:num>
+            <m:den>
+              <m:r>
+                <m:t>𝑁</m:t>
+              </m:r>
+            </m:den>
+          </m:f>
+        </m:oMath>
+      </m:oMathPara>
+    </w:p>
+    <w:p>
+      <w:pPr>
+        <w:pStyle w:val="Normal"/>
+        <w:jc w:val="center"/>
+      </w:pPr>
+      <m:oMathPara xmlns:m="http://schemas.openxmlformats.org/officeDocument/2006/math">
+        <m:oMath xmlns:m="http://schemas.openxmlformats.org/officeDocument/2006/math">
+          <m:f xmlns:m="http://schemas.openxmlformats.org/officeDocument/2006/math">
+            <m:fPr>
+              <m:ctrlPr/>
+            </m:fPr>
+            <m:num>
+              <m:r>
+                <m:t>𝑑𝐼</m:t>
+              </m:r>
+            </m:num>
+            <m:den>
+              <m:r>
+                <m:t>𝑑𝑡</m:t>
+              </m:r>
+            </m:den>
+          </m:f>
+          <m:r xmlns:m="http://schemas.openxmlformats.org/officeDocument/2006/math">
+            <m:t xmlns:m="http://schemas.openxmlformats.org/officeDocument/2006/math">=</m:t>
+          </m:r>
+          <m:f xmlns:m="http://schemas.openxmlformats.org/officeDocument/2006/math">
+            <m:fPr>
+              <m:ctrlPr/>
+            </m:fPr>
+            <m:num>
+              <m:r>
+                <m:t>𝛽</m:t>
+              </m:r>
+              <m:r>
+                <m:t>𝑆𝐼</m:t>
+              </m:r>
+            </m:num>
+            <m:den>
+              <m:r>
+                <m:t>𝑁</m:t>
+              </m:r>
+            </m:den>
+          </m:f>
+          <m:r xmlns:m="http://schemas.openxmlformats.org/officeDocument/2006/math">
+            <m:t xmlns:m="http://schemas.openxmlformats.org/officeDocument/2006/math">−</m:t>
+          </m:r>
+          <m:r xmlns:m="http://schemas.openxmlformats.org/officeDocument/2006/math">
+            <m:t xmlns:m="http://schemas.openxmlformats.org/officeDocument/2006/math">𝛾</m:t>
+          </m:r>
+          <m:r xmlns:m="http://schemas.openxmlformats.org/officeDocument/2006/math">
+            <m:t xmlns:m="http://schemas.openxmlformats.org/officeDocument/2006/math">𝐼</m:t>
+          </m:r>
+        </m:oMath>
+      </m:oMathPara>
+    </w:p>
+    <w:p>
+      <w:pPr>
+        <w:pStyle w:val="Normal"/>
+        <w:jc w:val="center"/>
+      </w:pPr>
+      <m:oMathPara xmlns:m="http://schemas.openxmlformats.org/officeDocument/2006/math">
+        <m:oMath xmlns:m="http://schemas.openxmlformats.org/officeDocument/2006/math">
+          <m:f xmlns:m="http://schemas.openxmlformats.org/officeDocument/2006/math">
+            <m:fPr>
+              <m:ctrlPr/>
+            </m:fPr>
+            <m:num>
+              <m:r>
+                <m:t>𝑑𝑅</m:t>
+              </m:r>
+            </m:num>
+            <m:den>
+              <m:r>
+                <m:t>𝑑𝑡</m:t>
+              </m:r>
+            </m:den>
+          </m:f>
+          <m:r xmlns:m="http://schemas.openxmlformats.org/officeDocument/2006/math">
+            <m:t xmlns:m="http://schemas.openxmlformats.org/officeDocument/2006/math">=</m:t>
+          </m:r>
+          <m:r xmlns:m="http://schemas.openxmlformats.org/officeDocument/2006/math">
+            <m:t xmlns:m="http://schemas.openxmlformats.org/officeDocument/2006/math">𝛾</m:t>
+          </m:r>
+          <m:r xmlns:m="http://schemas.openxmlformats.org/officeDocument/2006/math">
+            <m:t xmlns:m="http://schemas.openxmlformats.org/officeDocument/2006/math">𝐼</m:t>
+          </m:r>
+        </m:oMath>
+      </m:oMathPara>
+    </w:p>
+    <w:p>
+      <w:pPr>
+        <w:pStyle w:val="ListParagraph"/>
+        <w:numPr>
+          <w:ilvl w:val="0"/>
+          <w:numId w:val="38"/>
+        </w:numPr>
+        <w:suppressLineNumbers w:val="0"/>
+        <w:bidi w:val="0"/>
+        <w:spacing w:before="0" w:beforeAutospacing="off" w:after="160" w:afterAutospacing="off" w:line="278" w:lineRule="auto"/>
+        <w:ind w:left="720" w:right="0" w:hanging="360"/>
+        <w:jc w:val="left"/>
+        <w:rPr>
+          <w:color w:val="auto"/>
+          <w:sz w:val="24"/>
+          <w:szCs w:val="24"/>
+        </w:rPr>
+      </w:pPr>
+      <w:r>
+        <w:rPr>
+          <w:color w:val="auto"/>
+          <w:sz w:val="24"/>
+          <w:szCs w:val="24"/>
+        </w:rPr>
+        <w:t xml:space="preserve">In the equations above, </w:t>
+      </w:r>
+      <m:oMathPara xmlns:m="http://schemas.openxmlformats.org/officeDocument/2006/math">
+        <m:oMath xmlns:m="http://schemas.openxmlformats.org/officeDocument/2006/math">
+          <m:r xmlns:m="http://schemas.openxmlformats.org/officeDocument/2006/math">
+            <m:t xmlns:m="http://schemas.openxmlformats.org/officeDocument/2006/math">𝑁</m:t>
+          </m:r>
+          <m:r xmlns:m="http://schemas.openxmlformats.org/officeDocument/2006/math">
+            <m:t xmlns:m="http://schemas.openxmlformats.org/officeDocument/2006/math"> </m:t>
+          </m:r>
+        </m:oMath>
+      </m:oMathPara>
+      <w:r>
+        <w:rPr>
+          <w:color w:val="auto"/>
+          <w:sz w:val="24"/>
+          <w:szCs w:val="24"/>
+        </w:rPr>
+        <w:t xml:space="preserve"> is the population, </w:t>
+      </w:r>
+      <m:oMathPara xmlns:m="http://schemas.openxmlformats.org/officeDocument/2006/math">
+        <m:oMath xmlns:m="http://schemas.openxmlformats.org/officeDocument/2006/math">
+          <m:r xmlns:m="http://schemas.openxmlformats.org/officeDocument/2006/math">
+            <m:t xmlns:m="http://schemas.openxmlformats.org/officeDocument/2006/math">𝛽</m:t>
+          </m:r>
+        </m:oMath>
+      </m:oMathPara>
+      <w:r>
+        <w:rPr>
+          <w:color w:val="auto"/>
+          <w:sz w:val="24"/>
+          <w:szCs w:val="24"/>
+        </w:rPr>
+        <w:t xml:space="preserve"> is the transmission rate, and </w:t>
+      </w:r>
+      <m:oMathPara xmlns:m="http://schemas.openxmlformats.org/officeDocument/2006/math">
+        <m:oMath xmlns:m="http://schemas.openxmlformats.org/officeDocument/2006/math">
+          <m:r xmlns:m="http://schemas.openxmlformats.org/officeDocument/2006/math">
+            <m:t xmlns:m="http://schemas.openxmlformats.org/officeDocument/2006/math">𝛾</m:t>
+          </m:r>
+        </m:oMath>
+      </m:oMathPara>
+      <w:r>
+        <w:rPr>
+          <w:color w:val="auto"/>
+          <w:sz w:val="24"/>
+          <w:szCs w:val="24"/>
+        </w:rPr>
+        <w:t xml:space="preserve"> is the recovery rate</w:t>
+      </w:r>
+    </w:p>
+    <w:p>
+      <w:pPr>
+        <w:pStyle w:val="ListParagraph"/>
+        <w:numPr>
+          <w:ilvl w:val="0"/>
+          <w:numId w:val="38"/>
+        </w:numPr>
+        <w:jc w:val="left"/>
+        <w:rPr>
+          <w:color w:val="auto"/>
+          <w:sz w:val="24"/>
+          <w:szCs w:val="24"/>
+        </w:rPr>
+      </w:pPr>
+      <m:oMathPara xmlns:m="http://schemas.openxmlformats.org/officeDocument/2006/math">
+        <m:oMath xmlns:m="http://schemas.openxmlformats.org/officeDocument/2006/math">
+          <m:r xmlns:m="http://schemas.openxmlformats.org/officeDocument/2006/math">
+            <m:t xmlns:m="http://schemas.openxmlformats.org/officeDocument/2006/math">𝛽</m:t>
+          </m:r>
+        </m:oMath>
+      </m:oMathPara>
+      <w:r>
+        <w:rPr>
+          <w:color w:val="auto"/>
+          <w:sz w:val="24"/>
+          <w:szCs w:val="24"/>
+        </w:rPr>
+        <w:t xml:space="preserve"> is the product of the average number of contacts at a given time per individual and the probability of transmission between susceptible and infected</w:t>
+      </w:r>
+    </w:p>
+    <w:p>
+      <w:pPr>
+        <w:pStyle w:val="ListParagraph"/>
+        <w:numPr>
+          <w:ilvl w:val="0"/>
+          <w:numId w:val="38"/>
+        </w:numPr>
+        <w:jc w:val="left"/>
+        <w:rPr>
+          <w:color w:val="auto"/>
+          <w:sz w:val="24"/>
+          <w:szCs w:val="24"/>
+        </w:rPr>
+      </w:pPr>
+      <m:oMathPara xmlns:m="http://schemas.openxmlformats.org/officeDocument/2006/math">
+        <m:oMath xmlns:m="http://schemas.openxmlformats.org/officeDocument/2006/math">
+          <m:r xmlns:m="http://schemas.openxmlformats.org/officeDocument/2006/math">
+            <m:t xmlns:m="http://schemas.openxmlformats.org/officeDocument/2006/math">𝛾</m:t>
+          </m:r>
+        </m:oMath>
+      </m:oMathPara>
+      <w:r>
+        <w:rPr>
+          <w:color w:val="auto"/>
+          <w:sz w:val="24"/>
+          <w:szCs w:val="24"/>
+        </w:rPr>
+        <w:t xml:space="preserve"> is the inverse of the infections period (i.e., it is the one divided by the average time of being infectious)</w:t>
+      </w:r>
+    </w:p>
+    <w:p>
+      <w:pPr>
+        <w:pStyle w:val="ListParagraph"/>
+        <w:numPr>
+          <w:ilvl w:val="0"/>
+          <w:numId w:val="38"/>
+        </w:numPr>
+        <w:jc w:val="left"/>
+        <w:rPr>
+          <w:color w:val="auto"/>
+          <w:sz w:val="24"/>
+          <w:szCs w:val="24"/>
+        </w:rPr>
+      </w:pPr>
+      <w:r>
+        <w:rPr>
+          <w:color w:val="auto"/>
+          <w:sz w:val="24"/>
+          <w:szCs w:val="24"/>
+        </w:rPr>
+        <w:t xml:space="preserve">One strategy is to minimize </w:t>
+      </w:r>
+      <w:r>
+        <w:rPr>
+          <w:color w:val="auto"/>
+          <w:sz w:val="24"/>
+          <w:szCs w:val="24"/>
+        </w:rPr>
+        <w:t xml:space="preserve">the transmission rate </w:t>
+      </w:r>
+      <m:oMathPara xmlns:m="http://schemas.openxmlformats.org/officeDocument/2006/math">
+        <m:oMath xmlns:m="http://schemas.openxmlformats.org/officeDocument/2006/math">
+          <m:r xmlns:m="http://schemas.openxmlformats.org/officeDocument/2006/math">
+            <m:t xmlns:m="http://schemas.openxmlformats.org/officeDocument/2006/math">𝛽</m:t>
+          </m:r>
+        </m:oMath>
+      </m:oMathPara>
+    </w:p>
+    <w:p>
+      <w:pPr>
+        <w:pStyle w:val="ListParagraph"/>
+        <w:numPr>
+          <w:ilvl w:val="1"/>
+          <w:numId w:val="38"/>
+        </w:numPr>
+        <w:jc w:val="left"/>
+        <w:rPr>
+          <w:color w:val="auto"/>
+          <w:sz w:val="24"/>
+          <w:szCs w:val="24"/>
+        </w:rPr>
+      </w:pPr>
+      <w:r>
+        <w:rPr>
+          <w:color w:val="auto"/>
+          <w:sz w:val="24"/>
+          <w:szCs w:val="24"/>
+        </w:rPr>
+        <w:t xml:space="preserve">Some examples include reducing contact with </w:t>
+      </w:r>
+      <w:r>
+        <w:rPr>
+          <w:color w:val="auto"/>
+          <w:sz w:val="24"/>
+          <w:szCs w:val="24"/>
+        </w:rPr>
+        <w:t>others</w:t>
+      </w:r>
+      <w:r>
+        <w:rPr>
+          <w:color w:val="auto"/>
+          <w:sz w:val="24"/>
+          <w:szCs w:val="24"/>
+        </w:rPr>
+        <w:t>, reducing the probability of transmission, etc.</w:t>
+      </w:r>
+    </w:p>
+    <w:p>
+      <w:pPr>
+        <w:pStyle w:val="ListParagraph"/>
+        <w:numPr>
+          <w:ilvl w:val="0"/>
+          <w:numId w:val="38"/>
+        </w:numPr>
+        <w:jc w:val="left"/>
+        <w:rPr>
+          <w:color w:val="auto"/>
+          <w:sz w:val="24"/>
+          <w:szCs w:val="24"/>
+        </w:rPr>
+      </w:pPr>
+      <w:r>
+        <w:rPr>
+          <w:color w:val="auto"/>
+          <w:sz w:val="24"/>
+          <w:szCs w:val="24"/>
+        </w:rPr>
+        <w:t xml:space="preserve">Another strategy is to minimize the infectious period, or maximize the recovery rate </w:t>
+      </w:r>
+      <m:oMathPara xmlns:m="http://schemas.openxmlformats.org/officeDocument/2006/math">
+        <m:oMath xmlns:m="http://schemas.openxmlformats.org/officeDocument/2006/math">
+          <m:r xmlns:m="http://schemas.openxmlformats.org/officeDocument/2006/math">
+            <m:t xmlns:m="http://schemas.openxmlformats.org/officeDocument/2006/math">𝛾</m:t>
+          </m:r>
+        </m:oMath>
+      </m:oMathPara>
+    </w:p>
+    <w:p>
+      <w:pPr>
+        <w:pStyle w:val="ListParagraph"/>
+        <w:numPr>
+          <w:ilvl w:val="0"/>
+          <w:numId w:val="38"/>
+        </w:numPr>
+        <w:jc w:val="left"/>
+        <w:rPr>
+          <w:color w:val="auto"/>
+          <w:sz w:val="24"/>
+          <w:szCs w:val="24"/>
+        </w:rPr>
+      </w:pPr>
+      <w:r>
+        <w:rPr>
+          <w:color w:val="auto"/>
+          <w:sz w:val="24"/>
+          <w:szCs w:val="24"/>
+        </w:rPr>
+        <w:t xml:space="preserve">The reproduction ratio (average secondary infections divided by average primary infections) denoted </w:t>
+      </w:r>
+      <w:r>
+        <w:rPr>
+          <w:color w:val="auto"/>
+          <w:sz w:val="24"/>
+          <w:szCs w:val="24"/>
+        </w:rPr>
+        <w:t xml:space="preserve">by </w:t>
+      </w:r>
+      <m:oMathPara xmlns:m="http://schemas.openxmlformats.org/officeDocument/2006/math">
+        <m:oMath xmlns:m="http://schemas.openxmlformats.org/officeDocument/2006/math">
+          <m:sSub xmlns:m="http://schemas.openxmlformats.org/officeDocument/2006/math">
+            <m:sSubPr>
+              <m:ctrlPr/>
+            </m:sSubPr>
+            <m:e>
+              <m:r>
+                <m:t>𝑅</m:t>
+              </m:r>
+            </m:e>
+            <m:sub>
+              <m:r>
+                <m:t>0</m:t>
+              </m:r>
+            </m:sub>
+          </m:sSub>
+        </m:oMath>
+      </m:oMathPara>
+      <w:r>
+        <w:rPr>
+          <w:color w:val="auto"/>
+          <w:sz w:val="24"/>
+          <w:szCs w:val="24"/>
+        </w:rPr>
+        <w:t xml:space="preserve"> </w:t>
+      </w:r>
+      <w:r>
+        <w:rPr>
+          <w:color w:val="auto"/>
+          <w:sz w:val="24"/>
+          <w:szCs w:val="24"/>
+        </w:rPr>
+        <w:t>indicates</w:t>
+      </w:r>
+      <w:r>
+        <w:rPr>
+          <w:color w:val="auto"/>
+          <w:sz w:val="24"/>
+          <w:szCs w:val="24"/>
+        </w:rPr>
+        <w:t xml:space="preserve"> if an outbreak is likely </w:t>
+      </w:r>
+    </w:p>
+    <w:p>
+      <w:pPr>
+        <w:pStyle w:val="ListParagraph"/>
+        <w:numPr>
+          <w:ilvl w:val="1"/>
+          <w:numId w:val="38"/>
+        </w:numPr>
+        <w:jc w:val="left"/>
+        <w:rPr>
+          <w:color w:val="auto"/>
+          <w:sz w:val="24"/>
+          <w:szCs w:val="24"/>
+        </w:rPr>
+      </w:pPr>
+      <w:r>
+        <w:rPr>
+          <w:color w:val="auto"/>
+          <w:sz w:val="24"/>
+          <w:szCs w:val="24"/>
+        </w:rPr>
+        <w:t>In other words, we can think about this in terms of the recover</w:t>
+      </w:r>
+      <w:r>
+        <w:rPr>
+          <w:color w:val="auto"/>
+          <w:sz w:val="24"/>
+          <w:szCs w:val="24"/>
+        </w:rPr>
+        <w:t>y</w:t>
+      </w:r>
+      <w:r>
+        <w:rPr>
+          <w:color w:val="auto"/>
+          <w:sz w:val="24"/>
+          <w:szCs w:val="24"/>
+        </w:rPr>
+        <w:t xml:space="preserve"> rate</w:t>
+      </w:r>
+      <w:r>
+        <w:rPr>
+          <w:color w:val="auto"/>
+          <w:sz w:val="24"/>
+          <w:szCs w:val="24"/>
+        </w:rPr>
+        <w:t xml:space="preserve"> and transmission rate </w:t>
+      </w:r>
+      <w:r>
+        <w:rPr>
+          <w:color w:val="auto"/>
+          <w:sz w:val="24"/>
+          <w:szCs w:val="24"/>
+        </w:rPr>
+        <w:t xml:space="preserve">such that </w:t>
+      </w:r>
+      <m:oMathPara xmlns:m="http://schemas.openxmlformats.org/officeDocument/2006/math">
+        <m:oMath xmlns:m="http://schemas.openxmlformats.org/officeDocument/2006/math">
+          <m:sSub xmlns:m="http://schemas.openxmlformats.org/officeDocument/2006/math">
+            <m:sSubPr>
+              <m:ctrlPr/>
+            </m:sSubPr>
+            <m:e>
+              <m:r>
+                <m:t>𝑅</m:t>
+              </m:r>
+            </m:e>
+            <m:sub>
+              <m:r>
+                <m:t>0</m:t>
+              </m:r>
+            </m:sub>
+          </m:sSub>
+          <m:r xmlns:m="http://schemas.openxmlformats.org/officeDocument/2006/math">
+            <m:t xmlns:m="http://schemas.openxmlformats.org/officeDocument/2006/math">=</m:t>
+          </m:r>
+          <m:f xmlns:m="http://schemas.openxmlformats.org/officeDocument/2006/math">
+            <m:fPr>
+              <m:ctrlPr/>
+            </m:fPr>
+            <m:num>
+              <m:r>
+                <m:t>𝛽</m:t>
+              </m:r>
+            </m:num>
+            <m:den>
+              <m:r>
+                <m:t>𝛾</m:t>
+              </m:r>
+            </m:den>
+          </m:f>
+        </m:oMath>
+      </m:oMathPara>
+    </w:p>
+    <w:p>
+      <w:pPr>
+        <w:pStyle w:val="ListParagraph"/>
+        <w:numPr>
+          <w:ilvl w:val="1"/>
+          <w:numId w:val="38"/>
+        </w:numPr>
+        <w:jc w:val="left"/>
+        <w:rPr>
+          <w:color w:val="auto"/>
+          <w:sz w:val="24"/>
+          <w:szCs w:val="24"/>
+        </w:rPr>
+      </w:pPr>
+      <w:r>
+        <w:rPr>
+          <w:color w:val="auto"/>
+          <w:sz w:val="24"/>
+          <w:szCs w:val="24"/>
+        </w:rPr>
+        <w:t xml:space="preserve">We can continue to calculate this ratio as time passes, </w:t>
+      </w:r>
+      <m:oMathPara xmlns:m="http://schemas.openxmlformats.org/officeDocument/2006/math">
+        <m:oMath xmlns:m="http://schemas.openxmlformats.org/officeDocument/2006/math">
+          <m:sSub xmlns:m="http://schemas.openxmlformats.org/officeDocument/2006/math">
+            <m:sSubPr>
+              <m:ctrlPr/>
+            </m:sSubPr>
+            <m:e>
+              <m:r>
+                <m:t>𝑅</m:t>
+              </m:r>
+            </m:e>
+            <m:sub>
+              <m:r>
+                <m:t>𝑡</m:t>
+              </m:r>
+            </m:sub>
+          </m:sSub>
+          <m:r xmlns:m="http://schemas.openxmlformats.org/officeDocument/2006/math">
+            <m:t xmlns:m="http://schemas.openxmlformats.org/officeDocument/2006/math">=</m:t>
+          </m:r>
+          <m:f xmlns:m="http://schemas.openxmlformats.org/officeDocument/2006/math">
+            <m:fPr>
+              <m:ctrlPr/>
+            </m:fPr>
+            <m:num>
+              <m:r>
+                <m:t>𝛽</m:t>
+              </m:r>
+              <m:r>
+                <m:t>𝑆</m:t>
+              </m:r>
+              <m:d>
+                <m:dPr>
+                  <m:ctrlPr/>
+                </m:dPr>
+                <m:e>
+                  <m:r>
+                    <m:t>𝑡</m:t>
+                  </m:r>
+                </m:e>
+              </m:d>
+            </m:num>
+            <m:den>
+              <m:r>
+                <m:t>𝛾</m:t>
+              </m:r>
+              <m:r>
+                <m:t>𝑁</m:t>
+              </m:r>
+            </m:den>
+          </m:f>
+        </m:oMath>
+      </m:oMathPara>
+      <w:r>
+        <w:rPr>
+          <w:color w:val="auto"/>
+          <w:sz w:val="24"/>
+          <w:szCs w:val="24"/>
+        </w:rPr>
+        <w:t>, which describes the outbreak in the current time</w:t>
+      </w:r>
+    </w:p>
+    <w:p>
+      <w:pPr>
+        <w:pStyle w:val="ListParagraph"/>
+        <w:numPr>
+          <w:ilvl w:val="1"/>
+          <w:numId w:val="38"/>
+        </w:numPr>
+        <w:jc w:val="left"/>
+        <w:rPr>
+          <w:color w:val="auto"/>
+          <w:sz w:val="24"/>
+          <w:szCs w:val="24"/>
+        </w:rPr>
+      </w:pPr>
+      <w:r>
+        <w:rPr>
+          <w:color w:val="auto"/>
+          <w:sz w:val="24"/>
+          <w:szCs w:val="24"/>
+        </w:rPr>
+        <w:t>This reproduction ratio can be derived for many models besides SIR</w:t>
+      </w:r>
+    </w:p>
+    <w:p>
+      <w:pPr>
+        <w:pStyle w:val="ListParagraph"/>
+        <w:numPr>
+          <w:ilvl w:val="0"/>
+          <w:numId w:val="38"/>
+        </w:numPr>
+        <w:jc w:val="left"/>
+        <w:rPr>
+          <w:color w:val="auto"/>
+          <w:sz w:val="24"/>
+          <w:szCs w:val="24"/>
+        </w:rPr>
+      </w:pPr>
+      <w:r>
+        <w:rPr>
+          <w:color w:val="auto"/>
+          <w:sz w:val="24"/>
+          <w:szCs w:val="24"/>
+        </w:rPr>
+        <w:t>Vaccinations effectively move people from the susceptible group directly to the recovered group</w:t>
+      </w:r>
+    </w:p>
+    <w:p>
+      <w:pPr>
+        <w:pStyle w:val="ListParagraph"/>
+        <w:numPr>
+          <w:ilvl w:val="1"/>
+          <w:numId w:val="38"/>
+        </w:numPr>
+        <w:jc w:val="left"/>
+        <w:rPr>
+          <w:color w:val="auto"/>
+          <w:sz w:val="24"/>
+          <w:szCs w:val="24"/>
+        </w:rPr>
+      </w:pPr>
+      <w:r>
+        <w:rPr>
+          <w:color w:val="auto"/>
+          <w:sz w:val="24"/>
+          <w:szCs w:val="24"/>
+        </w:rPr>
+        <w:t xml:space="preserve">This changes the </w:t>
+      </w:r>
+      <w:r>
+        <w:rPr>
+          <w:color w:val="auto"/>
+          <w:sz w:val="24"/>
+          <w:szCs w:val="24"/>
+        </w:rPr>
+        <w:t>initial</w:t>
+      </w:r>
+      <w:r>
+        <w:rPr>
+          <w:color w:val="auto"/>
+          <w:sz w:val="24"/>
+          <w:szCs w:val="24"/>
+        </w:rPr>
+        <w:t xml:space="preserve"> reproduction ratio since the number of susceptible people at time zero is not equal to the population, hence </w:t>
+      </w:r>
+      <m:oMathPara xmlns:m="http://schemas.openxmlformats.org/officeDocument/2006/math">
+        <m:oMath xmlns:m="http://schemas.openxmlformats.org/officeDocument/2006/math">
+          <m:sSub xmlns:m="http://schemas.openxmlformats.org/officeDocument/2006/math">
+            <m:sSubPr>
+              <m:ctrlPr/>
+            </m:sSubPr>
+            <m:e>
+              <m:r>
+                <m:t>𝑅</m:t>
+              </m:r>
+            </m:e>
+            <m:sub>
+              <m:r>
+                <m:t>0,</m:t>
+              </m:r>
+              <m:r>
+                <m:rPr>
+                  <m:nor/>
+                </m:rPr>
+                <m:t>vax</m:t>
+              </m:r>
+            </m:sub>
+          </m:sSub>
+          <m:r xmlns:m="http://schemas.openxmlformats.org/officeDocument/2006/math">
+            <m:t xmlns:m="http://schemas.openxmlformats.org/officeDocument/2006/math">=</m:t>
+          </m:r>
+          <m:f xmlns:m="http://schemas.openxmlformats.org/officeDocument/2006/math">
+            <m:fPr>
+              <m:ctrlPr/>
+            </m:fPr>
+            <m:num>
+              <m:r>
+                <m:t>𝛽</m:t>
+              </m:r>
+              <m:r>
+                <m:t>𝑆</m:t>
+              </m:r>
+              <m:d>
+                <m:dPr>
+                  <m:ctrlPr/>
+                </m:dPr>
+                <m:e>
+                  <m:r>
+                    <m:t>0</m:t>
+                  </m:r>
+                </m:e>
+              </m:d>
+            </m:num>
+            <m:den>
+              <m:r>
+                <m:t>𝛾</m:t>
+              </m:r>
+              <m:r>
+                <m:t>𝑁</m:t>
+              </m:r>
+            </m:den>
+          </m:f>
+        </m:oMath>
+      </m:oMathPara>
+      <w:r>
+        <w:rPr>
+          <w:color w:val="auto"/>
+          <w:sz w:val="24"/>
+          <w:szCs w:val="24"/>
+        </w:rPr>
+        <w:t xml:space="preserve"> (in the non-vaccinated case </w:t>
+      </w:r>
+      <m:oMathPara xmlns:m="http://schemas.openxmlformats.org/officeDocument/2006/math">
+        <m:oMath xmlns:m="http://schemas.openxmlformats.org/officeDocument/2006/math">
+          <m:r xmlns:m="http://schemas.openxmlformats.org/officeDocument/2006/math">
+            <m:t xmlns:m="http://schemas.openxmlformats.org/officeDocument/2006/math">𝑆</m:t>
+          </m:r>
+          <m:d xmlns:m="http://schemas.openxmlformats.org/officeDocument/2006/math">
+            <m:dPr>
+              <m:ctrlPr/>
+            </m:dPr>
+            <m:e>
+              <m:r>
+                <m:t>0</m:t>
+              </m:r>
+            </m:e>
+          </m:d>
+          <m:r xmlns:m="http://schemas.openxmlformats.org/officeDocument/2006/math">
+            <m:t xmlns:m="http://schemas.openxmlformats.org/officeDocument/2006/math">=</m:t>
+          </m:r>
+          <m:r xmlns:m="http://schemas.openxmlformats.org/officeDocument/2006/math">
+            <m:t xmlns:m="http://schemas.openxmlformats.org/officeDocument/2006/math">𝑁</m:t>
+          </m:r>
+        </m:oMath>
+      </m:oMathPara>
+      <w:r>
+        <w:rPr>
+          <w:color w:val="auto"/>
+          <w:sz w:val="24"/>
+          <w:szCs w:val="24"/>
+        </w:rPr>
+        <w:t xml:space="preserve"> which is why the equation was simplified previously)</w:t>
+      </w:r>
+    </w:p>
+    <w:p>
+      <w:pPr>
+        <w:pStyle w:val="ListParagraph"/>
+        <w:numPr>
+          <w:ilvl w:val="0"/>
+          <w:numId w:val="38"/>
+        </w:numPr>
+        <w:jc w:val="left"/>
+        <w:rPr>
+          <w:color w:val="auto"/>
+          <w:sz w:val="24"/>
+          <w:szCs w:val="24"/>
+        </w:rPr>
+      </w:pPr>
+      <w:r>
+        <w:rPr>
+          <w:color w:val="auto"/>
+          <w:sz w:val="24"/>
+          <w:szCs w:val="24"/>
+        </w:rPr>
+        <w:t xml:space="preserve">The proportion of people that must be vaccinated to avoid an outbreak can be derived as </w:t>
+      </w:r>
+      <m:oMathPara xmlns:m="http://schemas.openxmlformats.org/officeDocument/2006/math">
+        <m:oMath xmlns:m="http://schemas.openxmlformats.org/officeDocument/2006/math">
+          <m:f xmlns:m="http://schemas.openxmlformats.org/officeDocument/2006/math">
+            <m:fPr>
+              <m:ctrlPr/>
+            </m:fPr>
+            <m:num>
+              <m:r>
+                <m:t>𝑅</m:t>
+              </m:r>
+              <m:d>
+                <m:dPr>
+                  <m:ctrlPr/>
+                </m:dPr>
+                <m:e>
+                  <m:r>
+                    <m:t>0</m:t>
+                  </m:r>
+                </m:e>
+              </m:d>
+            </m:num>
+            <m:den>
+              <m:r>
+                <m:t>𝑁</m:t>
+              </m:r>
+            </m:den>
+          </m:f>
+          <m:r xmlns:m="http://schemas.openxmlformats.org/officeDocument/2006/math">
+            <m:t xmlns:m="http://schemas.openxmlformats.org/officeDocument/2006/math">&gt;</m:t>
+          </m:r>
+          <m:f xmlns:m="http://schemas.openxmlformats.org/officeDocument/2006/math">
+            <m:fPr>
+              <m:ctrlPr/>
+            </m:fPr>
+            <m:num>
+              <m:r>
+                <m:t>𝛽</m:t>
+              </m:r>
+              <m:r>
+                <m:t>−</m:t>
+              </m:r>
+              <m:r>
+                <m:t>𝛾</m:t>
+              </m:r>
+            </m:num>
+            <m:den>
+              <m:r>
+                <m:t>𝛽</m:t>
+              </m:r>
+            </m:den>
+          </m:f>
+        </m:oMath>
+      </m:oMathPara>
+    </w:p>
+    <w:p>
+      <w:pPr>
+        <w:pStyle w:val="ListParagraph"/>
+        <w:numPr>
+          <w:ilvl w:val="1"/>
+          <w:numId w:val="38"/>
+        </w:numPr>
+        <w:jc w:val="left"/>
+        <w:rPr>
+          <w:color w:val="auto"/>
+          <w:sz w:val="24"/>
+          <w:szCs w:val="24"/>
+        </w:rPr>
+      </w:pPr>
+      <w:r>
+        <w:rPr>
+          <w:color w:val="auto"/>
+          <w:sz w:val="24"/>
+          <w:szCs w:val="24"/>
+        </w:rPr>
+        <w:t xml:space="preserve">Alternatively, we can simplify this proportion to </w:t>
+      </w:r>
+      <m:oMathPara xmlns:m="http://schemas.openxmlformats.org/officeDocument/2006/math">
+        <m:oMath xmlns:m="http://schemas.openxmlformats.org/officeDocument/2006/math">
+          <m:f xmlns:m="http://schemas.openxmlformats.org/officeDocument/2006/math">
+            <m:fPr>
+              <m:ctrlPr/>
+            </m:fPr>
+            <m:num>
+              <m:r>
+                <m:t>𝑅</m:t>
+              </m:r>
+              <m:d>
+                <m:dPr>
+                  <m:ctrlPr/>
+                </m:dPr>
+                <m:e>
+                  <m:r>
+                    <m:t>0</m:t>
+                  </m:r>
+                </m:e>
+              </m:d>
+            </m:num>
+            <m:den>
+              <m:r>
+                <m:t>𝑁</m:t>
+              </m:r>
+            </m:den>
+          </m:f>
+          <m:r xmlns:m="http://schemas.openxmlformats.org/officeDocument/2006/math">
+            <m:t xmlns:m="http://schemas.openxmlformats.org/officeDocument/2006/math">&gt;1−</m:t>
+          </m:r>
+          <m:f xmlns:m="http://schemas.openxmlformats.org/officeDocument/2006/math">
+            <m:fPr>
+              <m:ctrlPr/>
+            </m:fPr>
+            <m:num>
+              <m:r>
+                <m:t>1</m:t>
+              </m:r>
+            </m:num>
+            <m:den>
+              <m:sSub>
+                <m:sSubPr>
+                  <m:ctrlPr/>
+                </m:sSubPr>
+                <m:e>
+                  <m:r>
+                    <m:t>𝑅</m:t>
+                  </m:r>
+                </m:e>
+                <m:sub>
+                  <m:r>
+                    <m:t>0</m:t>
+                  </m:r>
+                </m:sub>
+              </m:sSub>
+            </m:den>
+          </m:f>
+        </m:oMath>
+      </m:oMathPara>
+    </w:p>
+    <w:p>
+      <w:pPr>
+        <w:pStyle w:val="ListParagraph"/>
+        <w:numPr>
+          <w:ilvl w:val="0"/>
+          <w:numId w:val="38"/>
+        </w:numPr>
+        <w:jc w:val="left"/>
+        <w:rPr>
+          <w:color w:val="auto"/>
+          <w:sz w:val="24"/>
+          <w:szCs w:val="24"/>
+        </w:rPr>
+      </w:pPr>
+      <w:r>
+        <w:rPr>
+          <w:color w:val="auto"/>
+          <w:sz w:val="24"/>
+          <w:szCs w:val="24"/>
+        </w:rPr>
+        <w:t xml:space="preserve">We can also account for mortality and birth rates, where </w:t>
+      </w:r>
+      <m:oMathPara xmlns:m="http://schemas.openxmlformats.org/officeDocument/2006/math">
+        <m:oMath xmlns:m="http://schemas.openxmlformats.org/officeDocument/2006/math">
+          <m:r xmlns:m="http://schemas.openxmlformats.org/officeDocument/2006/math">
+            <m:t xmlns:m="http://schemas.openxmlformats.org/officeDocument/2006/math">𝜇</m:t>
+          </m:r>
+        </m:oMath>
+      </m:oMathPara>
+      <w:r>
+        <w:rPr>
+          <w:color w:val="auto"/>
+          <w:sz w:val="24"/>
+          <w:szCs w:val="24"/>
+        </w:rPr>
+        <w:t xml:space="preserve"> is the mortality rate and </w:t>
+      </w:r>
+      <m:oMathPara xmlns:m="http://schemas.openxmlformats.org/officeDocument/2006/math">
+        <m:oMath xmlns:m="http://schemas.openxmlformats.org/officeDocument/2006/math">
+          <m:r xmlns:m="http://schemas.openxmlformats.org/officeDocument/2006/math">
+            <m:t xmlns:m="http://schemas.openxmlformats.org/officeDocument/2006/math">𝛿</m:t>
+          </m:r>
+        </m:oMath>
+      </m:oMathPara>
+      <w:r>
+        <w:rPr>
+          <w:color w:val="auto"/>
+          <w:sz w:val="24"/>
+          <w:szCs w:val="24"/>
+        </w:rPr>
+        <w:t xml:space="preserve"> is the birth rate</w:t>
+      </w:r>
+    </w:p>
+    <w:p>
+      <w:pPr>
+        <w:pStyle w:val="ListParagraph"/>
+        <w:numPr>
+          <w:ilvl w:val="1"/>
+          <w:numId w:val="38"/>
+        </w:numPr>
+        <w:jc w:val="left"/>
+        <w:rPr>
+          <w:color w:val="auto"/>
+          <w:sz w:val="24"/>
+          <w:szCs w:val="24"/>
+        </w:rPr>
+      </w:pPr>
+      <w:r>
+        <w:rPr>
+          <w:color w:val="auto"/>
+          <w:sz w:val="24"/>
+          <w:szCs w:val="24"/>
+        </w:rPr>
+        <w:t>Historically, these things are usually equal</w:t>
+      </w:r>
+    </w:p>
+    <w:p>
+      <w:pPr>
+        <w:pStyle w:val="ListParagraph"/>
+        <w:numPr>
+          <w:ilvl w:val="0"/>
+          <w:numId w:val="38"/>
+        </w:numPr>
+        <w:jc w:val="left"/>
+        <w:rPr>
+          <w:color w:val="auto"/>
+          <w:sz w:val="24"/>
+          <w:szCs w:val="24"/>
+        </w:rPr>
+      </w:pPr>
+      <w:r>
+        <w:rPr>
+          <w:color w:val="auto"/>
+          <w:sz w:val="24"/>
+          <w:szCs w:val="24"/>
+        </w:rPr>
+        <w:t>Considering birth and mortality rates, the updated differential equations are</w:t>
+      </w:r>
+    </w:p>
+    <w:p>
+      <w:pPr>
+        <w:pStyle w:val="Normal"/>
+        <w:jc w:val="center"/>
+      </w:pPr>
+      <m:oMathPara xmlns:m="http://schemas.openxmlformats.org/officeDocument/2006/math">
+        <m:oMath xmlns:m="http://schemas.openxmlformats.org/officeDocument/2006/math">
+          <m:f xmlns:m="http://schemas.openxmlformats.org/officeDocument/2006/math">
+            <m:fPr>
+              <m:ctrlPr/>
+            </m:fPr>
+            <m:num>
+              <m:r>
+                <m:t>𝑑𝑆</m:t>
+              </m:r>
+            </m:num>
+            <m:den>
+              <m:r>
+                <m:t>𝑑𝑡</m:t>
+              </m:r>
+            </m:den>
+          </m:f>
+          <m:r xmlns:m="http://schemas.openxmlformats.org/officeDocument/2006/math">
+            <m:t xmlns:m="http://schemas.openxmlformats.org/officeDocument/2006/math">=</m:t>
+          </m:r>
+          <m:r xmlns:m="http://schemas.openxmlformats.org/officeDocument/2006/math">
+            <m:t xmlns:m="http://schemas.openxmlformats.org/officeDocument/2006/math">𝛿</m:t>
+          </m:r>
+          <m:r xmlns:m="http://schemas.openxmlformats.org/officeDocument/2006/math">
+            <m:t xmlns:m="http://schemas.openxmlformats.org/officeDocument/2006/math">−</m:t>
+          </m:r>
+          <m:f xmlns:m="http://schemas.openxmlformats.org/officeDocument/2006/math">
+            <m:fPr>
+              <m:ctrlPr/>
+            </m:fPr>
+            <m:num>
+              <m:r>
+                <m:t>𝛽</m:t>
+              </m:r>
+              <m:r>
+                <m:t>𝑆𝐼</m:t>
+              </m:r>
+            </m:num>
+            <m:den>
+              <m:r>
+                <m:t>𝑁</m:t>
+              </m:r>
+            </m:den>
+          </m:f>
+          <m:r xmlns:m="http://schemas.openxmlformats.org/officeDocument/2006/math">
+            <m:t xmlns:m="http://schemas.openxmlformats.org/officeDocument/2006/math">−</m:t>
+          </m:r>
+          <m:r xmlns:m="http://schemas.openxmlformats.org/officeDocument/2006/math">
+            <m:t xmlns:m="http://schemas.openxmlformats.org/officeDocument/2006/math">𝜇</m:t>
+          </m:r>
+          <m:r xmlns:m="http://schemas.openxmlformats.org/officeDocument/2006/math">
+            <m:t xmlns:m="http://schemas.openxmlformats.org/officeDocument/2006/math">𝑆</m:t>
+          </m:r>
+        </m:oMath>
+      </m:oMathPara>
+    </w:p>
+    <w:p>
+      <w:pPr>
+        <w:pStyle w:val="Normal"/>
+        <w:jc w:val="center"/>
+      </w:pPr>
+      <m:oMathPara xmlns:m="http://schemas.openxmlformats.org/officeDocument/2006/math">
+        <m:oMath xmlns:m="http://schemas.openxmlformats.org/officeDocument/2006/math">
+          <m:f xmlns:m="http://schemas.openxmlformats.org/officeDocument/2006/math">
+            <m:fPr>
+              <m:ctrlPr/>
+            </m:fPr>
+            <m:num>
+              <m:r>
+                <m:t>𝑑𝐼</m:t>
+              </m:r>
+            </m:num>
+            <m:den>
+              <m:r>
+                <m:t>𝑑𝑡</m:t>
+              </m:r>
+            </m:den>
+          </m:f>
+          <m:r xmlns:m="http://schemas.openxmlformats.org/officeDocument/2006/math">
+            <m:t xmlns:m="http://schemas.openxmlformats.org/officeDocument/2006/math">=</m:t>
+          </m:r>
+          <m:f xmlns:m="http://schemas.openxmlformats.org/officeDocument/2006/math">
+            <m:fPr>
+              <m:ctrlPr/>
+            </m:fPr>
+            <m:num>
+              <m:r>
+                <m:t>𝛽</m:t>
+              </m:r>
+              <m:r>
+                <m:t>𝑆𝐼</m:t>
+              </m:r>
+            </m:num>
+            <m:den>
+              <m:r>
+                <m:t>𝑁</m:t>
+              </m:r>
+            </m:den>
+          </m:f>
+          <m:r xmlns:m="http://schemas.openxmlformats.org/officeDocument/2006/math">
+            <m:t xmlns:m="http://schemas.openxmlformats.org/officeDocument/2006/math">−</m:t>
+          </m:r>
+          <m:d xmlns:m="http://schemas.openxmlformats.org/officeDocument/2006/math">
+            <m:dPr>
+              <m:ctrlPr/>
+            </m:dPr>
+            <m:e>
+              <m:r>
+                <m:t>𝛾</m:t>
+              </m:r>
+              <m:r>
+                <m:t>+</m:t>
+              </m:r>
+              <m:r>
+                <m:t>𝜇</m:t>
+              </m:r>
+            </m:e>
+          </m:d>
+          <m:r xmlns:m="http://schemas.openxmlformats.org/officeDocument/2006/math">
+            <m:t xmlns:m="http://schemas.openxmlformats.org/officeDocument/2006/math">𝐼</m:t>
+          </m:r>
+        </m:oMath>
+      </m:oMathPara>
+    </w:p>
+    <w:p>
+      <w:pPr>
+        <w:pStyle w:val="Normal"/>
+        <w:jc w:val="center"/>
+      </w:pPr>
+      <m:oMathPara xmlns:m="http://schemas.openxmlformats.org/officeDocument/2006/math">
+        <m:oMath xmlns:m="http://schemas.openxmlformats.org/officeDocument/2006/math">
+          <m:f xmlns:m="http://schemas.openxmlformats.org/officeDocument/2006/math">
+            <m:fPr>
+              <m:ctrlPr/>
+            </m:fPr>
+            <m:num>
+              <m:r>
+                <m:t>𝑑𝑅</m:t>
+              </m:r>
+            </m:num>
+            <m:den>
+              <m:r>
+                <m:t>𝑑𝑡</m:t>
+              </m:r>
+            </m:den>
+          </m:f>
+          <m:r xmlns:m="http://schemas.openxmlformats.org/officeDocument/2006/math">
+            <m:t xmlns:m="http://schemas.openxmlformats.org/officeDocument/2006/math">=</m:t>
+          </m:r>
+          <m:r xmlns:m="http://schemas.openxmlformats.org/officeDocument/2006/math">
+            <m:t xmlns:m="http://schemas.openxmlformats.org/officeDocument/2006/math">𝛾</m:t>
+          </m:r>
+          <m:r xmlns:m="http://schemas.openxmlformats.org/officeDocument/2006/math">
+            <m:t xmlns:m="http://schemas.openxmlformats.org/officeDocument/2006/math">𝐼</m:t>
+          </m:r>
+          <m:r xmlns:m="http://schemas.openxmlformats.org/officeDocument/2006/math">
+            <m:t xmlns:m="http://schemas.openxmlformats.org/officeDocument/2006/math">−</m:t>
+          </m:r>
+          <m:r xmlns:m="http://schemas.openxmlformats.org/officeDocument/2006/math">
+            <m:t xmlns:m="http://schemas.openxmlformats.org/officeDocument/2006/math">𝜇</m:t>
+          </m:r>
+          <m:r xmlns:m="http://schemas.openxmlformats.org/officeDocument/2006/math">
+            <m:t xmlns:m="http://schemas.openxmlformats.org/officeDocument/2006/math">𝑅</m:t>
+          </m:r>
+        </m:oMath>
+      </m:oMathPara>
+    </w:p>
+    <w:p>
+      <w:pPr>
+        <w:pStyle w:val="ListParagraph"/>
+        <w:numPr>
+          <w:ilvl w:val="0"/>
+          <w:numId w:val="39"/>
+        </w:numPr>
+        <w:jc w:val="left"/>
+        <w:rPr>
+          <w:color w:val="auto"/>
+          <w:sz w:val="24"/>
+          <w:szCs w:val="24"/>
+        </w:rPr>
+      </w:pPr>
+      <w:r>
+        <w:rPr>
+          <w:color w:val="auto"/>
+          <w:sz w:val="24"/>
+          <w:szCs w:val="24"/>
+        </w:rPr>
+        <w:t>And we must consider these new variables with the repro</w:t>
+      </w:r>
+      <w:r>
+        <w:rPr>
+          <w:color w:val="auto"/>
+          <w:sz w:val="24"/>
+          <w:szCs w:val="24"/>
+        </w:rPr>
+        <w:t>duction rate</w:t>
+      </w:r>
+    </w:p>
+    <w:p>
+      <w:pPr>
+        <w:pStyle w:val="Normal"/>
+        <w:jc w:val="center"/>
+        <w:rPr>
+          <w:color w:val="auto"/>
+          <w:sz w:val="24"/>
+          <w:szCs w:val="24"/>
+        </w:rPr>
+      </w:pPr>
+      <m:oMathPara xmlns:m="http://schemas.openxmlformats.org/officeDocument/2006/math">
+        <m:oMath xmlns:m="http://schemas.openxmlformats.org/officeDocument/2006/math">
+          <m:sSub xmlns:m="http://schemas.openxmlformats.org/officeDocument/2006/math">
+            <m:sSubPr>
+              <m:ctrlPr/>
+            </m:sSubPr>
+            <m:e>
+              <m:r>
+                <m:t>𝑅</m:t>
+              </m:r>
+            </m:e>
+            <m:sub>
+              <m:r>
+                <m:t>0</m:t>
+              </m:r>
+            </m:sub>
+          </m:sSub>
+          <m:r xmlns:m="http://schemas.openxmlformats.org/officeDocument/2006/math">
+            <m:t xmlns:m="http://schemas.openxmlformats.org/officeDocument/2006/math">=</m:t>
+          </m:r>
+          <m:f xmlns:m="http://schemas.openxmlformats.org/officeDocument/2006/math">
+            <m:fPr>
+              <m:ctrlPr/>
+            </m:fPr>
+            <m:num>
+              <m:r>
+                <m:t>𝛽</m:t>
+              </m:r>
+            </m:num>
+            <m:den>
+              <m:r>
+                <m:t>𝛾</m:t>
+              </m:r>
+              <m:r>
+                <m:t>+</m:t>
+              </m:r>
+              <m:r>
+                <m:t>𝜇</m:t>
+              </m:r>
+            </m:den>
+          </m:f>
+        </m:oMath>
+      </m:oMathPara>
+      <w:r>
+        <w:rPr>
+          <w:color w:val="auto"/>
+          <w:sz w:val="24"/>
+          <w:szCs w:val="24"/>
+        </w:rPr>
+        <w:t xml:space="preserve">, </w:t>
+      </w:r>
+      <m:oMathPara xmlns:m="http://schemas.openxmlformats.org/officeDocument/2006/math">
+        <m:oMath xmlns:m="http://schemas.openxmlformats.org/officeDocument/2006/math">
+          <m:sSub xmlns:m="http://schemas.openxmlformats.org/officeDocument/2006/math">
+            <m:sSubPr>
+              <m:ctrlPr/>
+            </m:sSubPr>
+            <m:e>
+              <m:r>
+                <m:t>𝑅</m:t>
+              </m:r>
+            </m:e>
+            <m:sub>
+              <m:r>
+                <m:t>𝑡</m:t>
+              </m:r>
+            </m:sub>
+          </m:sSub>
+          <m:r xmlns:m="http://schemas.openxmlformats.org/officeDocument/2006/math">
+            <m:t xmlns:m="http://schemas.openxmlformats.org/officeDocument/2006/math">=</m:t>
+          </m:r>
+          <m:f xmlns:m="http://schemas.openxmlformats.org/officeDocument/2006/math">
+            <m:fPr>
+              <m:ctrlPr/>
+            </m:fPr>
+            <m:num>
+              <m:r>
+                <m:t>𝛽</m:t>
+              </m:r>
+              <m:r>
+                <m:t>𝑆</m:t>
+              </m:r>
+              <m:d>
+                <m:dPr>
+                  <m:ctrlPr/>
+                </m:dPr>
+                <m:e>
+                  <m:r>
+                    <m:t>𝑡</m:t>
+                  </m:r>
+                </m:e>
+              </m:d>
+            </m:num>
+            <m:den>
+              <m:d>
+                <m:dPr>
+                  <m:ctrlPr/>
+                </m:dPr>
+                <m:e>
+                  <m:r>
+                    <m:t>𝛾</m:t>
+                  </m:r>
+                  <m:r>
+                    <m:t>+</m:t>
+                  </m:r>
+                  <m:r>
+                    <m:t>𝜇</m:t>
+                  </m:r>
+                </m:e>
+              </m:d>
+              <m:r>
+                <m:t>𝑁</m:t>
+              </m:r>
+            </m:den>
+          </m:f>
+        </m:oMath>
+      </m:oMathPara>
+    </w:p>
+    <w:p>
+      <w:pPr>
+        <w:pStyle w:val="ListParagraph"/>
+        <w:numPr>
+          <w:ilvl w:val="0"/>
+          <w:numId w:val="40"/>
+        </w:numPr>
+        <w:jc w:val="left"/>
+        <w:rPr>
+          <w:color w:val="auto"/>
+          <w:sz w:val="24"/>
+          <w:szCs w:val="24"/>
+        </w:rPr>
+      </w:pPr>
+      <w:r>
+        <w:rPr>
+          <w:color w:val="auto"/>
+          <w:sz w:val="24"/>
+          <w:szCs w:val="24"/>
+        </w:rPr>
+        <w:t xml:space="preserve">Note that the number of vaccinated people to avoid an </w:t>
+      </w:r>
+      <w:r>
+        <w:rPr>
+          <w:color w:val="auto"/>
+          <w:sz w:val="24"/>
+          <w:szCs w:val="24"/>
+        </w:rPr>
+        <w:t xml:space="preserve">outbreak will be lower (i.e., the ratio of </w:t>
+      </w:r>
+      <w:r>
+        <w:rPr>
+          <w:color w:val="auto"/>
+          <w:sz w:val="24"/>
+          <w:szCs w:val="24"/>
+        </w:rPr>
+        <w:t>recovered people to the population need not be as big)</w:t>
+      </w:r>
+      <w:r>
+        <w:rPr>
+          <w:color w:val="auto"/>
+          <w:sz w:val="24"/>
+          <w:szCs w:val="24"/>
+        </w:rPr>
+        <w:t xml:space="preserve"> </w:t>
+      </w:r>
+      <w:r>
+        <w:rPr>
+          <w:color w:val="auto"/>
+          <w:sz w:val="24"/>
+          <w:szCs w:val="24"/>
+        </w:rPr>
+        <w:t>because</w:t>
+      </w:r>
+      <w:r>
+        <w:rPr>
+          <w:color w:val="auto"/>
+          <w:sz w:val="24"/>
+          <w:szCs w:val="24"/>
+        </w:rPr>
+        <w:t xml:space="preserve"> the reproduction rate at time zero will be smaller</w:t>
+      </w:r>
+    </w:p>
+    <w:p>
+      <w:pPr>
+        <w:pStyle w:val="ListParagraph"/>
+        <w:numPr>
+          <w:ilvl w:val="0"/>
+          <w:numId w:val="40"/>
+        </w:numPr>
+        <w:jc w:val="left"/>
+        <w:rPr>
+          <w:color w:val="auto"/>
+          <w:sz w:val="24"/>
+          <w:szCs w:val="24"/>
+        </w:rPr>
+      </w:pPr>
+      <w:r>
+        <w:rPr>
+          <w:color w:val="auto"/>
+          <w:sz w:val="24"/>
+          <w:szCs w:val="24"/>
+        </w:rPr>
+        <w:t xml:space="preserve">In summary, in the </w:t>
+      </w:r>
+      <w:r>
+        <w:rPr>
+          <w:color w:val="auto"/>
+          <w:sz w:val="24"/>
+          <w:szCs w:val="24"/>
+        </w:rPr>
+        <w:t>most simple</w:t>
+      </w:r>
+      <w:r>
+        <w:rPr>
+          <w:color w:val="auto"/>
+          <w:sz w:val="24"/>
+          <w:szCs w:val="24"/>
+        </w:rPr>
+        <w:t xml:space="preserve"> form, infectious diseases can be modeled using a framework of three groups (susceptible, infected, and recovered) and a few different rates (</w:t>
+      </w:r>
+      <w:r>
+        <w:rPr>
+          <w:color w:val="auto"/>
+          <w:sz w:val="24"/>
+          <w:szCs w:val="24"/>
+        </w:rPr>
+        <w:t xml:space="preserve">reproduction, recovery, mortality, and birth rates), some of which are </w:t>
+      </w:r>
+      <w:r>
+        <w:rPr>
+          <w:color w:val="auto"/>
+          <w:sz w:val="24"/>
+          <w:szCs w:val="24"/>
+        </w:rPr>
+        <w:t>assumed,</w:t>
+      </w:r>
+      <w:r>
+        <w:rPr>
+          <w:color w:val="auto"/>
+          <w:sz w:val="24"/>
+          <w:szCs w:val="24"/>
+        </w:rPr>
+        <w:t xml:space="preserve"> and others can be derived from the data itself</w:t>
+      </w:r>
+    </w:p>
+    <w:p>
+      <w:pPr>
+        <w:pStyle w:val="ListParagraph"/>
+        <w:numPr>
+          <w:ilvl w:val="0"/>
+          <w:numId w:val="40"/>
+        </w:numPr>
+        <w:jc w:val="left"/>
+        <w:rPr>
+          <w:color w:val="auto"/>
+          <w:sz w:val="24"/>
+          <w:szCs w:val="24"/>
+        </w:rPr>
+      </w:pPr>
+      <w:r>
+        <w:rPr>
+          <w:color w:val="auto"/>
+          <w:sz w:val="24"/>
+          <w:szCs w:val="24"/>
+        </w:rPr>
+        <w:t>There is s four compartment model called SEIR (susceptible, exposed, infected, and recovered), which has been used to describe COVID-</w:t>
+      </w:r>
+      <w:r>
+        <w:rPr>
+          <w:color w:val="auto"/>
+          <w:sz w:val="24"/>
+          <w:szCs w:val="24"/>
+        </w:rPr>
+        <w:t>19</w:t>
+      </w:r>
+      <w:r>
+        <w:rPr>
+          <w:color w:val="auto"/>
+          <w:sz w:val="24"/>
+          <w:szCs w:val="24"/>
+        </w:rPr>
+        <w:t xml:space="preserve"> and Ebola</w:t>
+      </w:r>
+    </w:p>
+    <w:p>
+      <w:pPr>
+        <w:pStyle w:val="Normal"/>
+        <w:jc w:val="center"/>
+      </w:pPr>
+      <m:oMathPara xmlns:m="http://schemas.openxmlformats.org/officeDocument/2006/math">
+        <m:oMath xmlns:m="http://schemas.openxmlformats.org/officeDocument/2006/math">
+          <m:f xmlns:m="http://schemas.openxmlformats.org/officeDocument/2006/math">
+            <m:fPr>
+              <m:ctrlPr/>
+            </m:fPr>
+            <m:num>
+              <m:r>
+                <m:t>𝑑𝑆</m:t>
+              </m:r>
+            </m:num>
+            <m:den>
+              <m:r>
+                <m:t>𝑑𝑡</m:t>
+              </m:r>
+            </m:den>
+          </m:f>
+          <m:r xmlns:m="http://schemas.openxmlformats.org/officeDocument/2006/math">
+            <m:t xmlns:m="http://schemas.openxmlformats.org/officeDocument/2006/math">=</m:t>
+          </m:r>
+          <m:r xmlns:m="http://schemas.openxmlformats.org/officeDocument/2006/math">
+            <m:t xmlns:m="http://schemas.openxmlformats.org/officeDocument/2006/math">𝛿</m:t>
+          </m:r>
+          <m:r xmlns:m="http://schemas.openxmlformats.org/officeDocument/2006/math">
+            <m:t xmlns:m="http://schemas.openxmlformats.org/officeDocument/2006/math">−</m:t>
+          </m:r>
+          <m:f xmlns:m="http://schemas.openxmlformats.org/officeDocument/2006/math">
+            <m:fPr>
+              <m:ctrlPr/>
+            </m:fPr>
+            <m:num>
+              <m:r>
+                <m:t>𝛽</m:t>
+              </m:r>
+              <m:r>
+                <m:t>𝑆𝐼</m:t>
+              </m:r>
+            </m:num>
+            <m:den>
+              <m:r>
+                <m:t>𝑁</m:t>
+              </m:r>
+            </m:den>
+          </m:f>
+          <m:r xmlns:m="http://schemas.openxmlformats.org/officeDocument/2006/math">
+            <m:t xmlns:m="http://schemas.openxmlformats.org/officeDocument/2006/math">−</m:t>
+          </m:r>
+          <m:r xmlns:m="http://schemas.openxmlformats.org/officeDocument/2006/math">
+            <m:t xmlns:m="http://schemas.openxmlformats.org/officeDocument/2006/math">𝜇</m:t>
+          </m:r>
+          <m:r xmlns:m="http://schemas.openxmlformats.org/officeDocument/2006/math">
+            <m:t xmlns:m="http://schemas.openxmlformats.org/officeDocument/2006/math">𝑆</m:t>
+          </m:r>
+        </m:oMath>
+      </m:oMathPara>
+    </w:p>
+    <w:p>
+      <w:pPr>
+        <w:pStyle w:val="Normal"/>
+        <w:jc w:val="center"/>
+        <w:rPr>
+          <w:color w:val="auto"/>
+          <w:sz w:val="24"/>
+          <w:szCs w:val="24"/>
+        </w:rPr>
+      </w:pPr>
+    </w:p>
+    <w:p>
+      <w:pPr>
+        <w:pStyle w:val="Normal"/>
+        <w:jc w:val="center"/>
+      </w:pPr>
+      <m:oMathPara xmlns:m="http://schemas.openxmlformats.org/officeDocument/2006/math">
+        <m:oMath xmlns:m="http://schemas.openxmlformats.org/officeDocument/2006/math">
+          <m:f xmlns:m="http://schemas.openxmlformats.org/officeDocument/2006/math">
+            <m:fPr>
+              <m:ctrlPr/>
+            </m:fPr>
+            <m:num>
+              <m:r>
+                <m:t>𝑑𝐸</m:t>
+              </m:r>
+            </m:num>
+            <m:den>
+              <m:r>
+                <m:t>𝑑𝑡</m:t>
+              </m:r>
+            </m:den>
+          </m:f>
+          <m:r xmlns:m="http://schemas.openxmlformats.org/officeDocument/2006/math">
+            <m:t xmlns:m="http://schemas.openxmlformats.org/officeDocument/2006/math">=</m:t>
+          </m:r>
+          <m:f xmlns:m="http://schemas.openxmlformats.org/officeDocument/2006/math">
+            <m:fPr>
+              <m:ctrlPr/>
+            </m:fPr>
+            <m:num>
+              <m:r>
+                <m:t>𝛽</m:t>
+              </m:r>
+              <m:r>
+                <m:t>𝑆𝐼</m:t>
+              </m:r>
+            </m:num>
+            <m:den>
+              <m:r>
+                <m:t>𝑁</m:t>
+              </m:r>
+            </m:den>
+          </m:f>
+          <m:r xmlns:m="http://schemas.openxmlformats.org/officeDocument/2006/math">
+            <m:t xmlns:m="http://schemas.openxmlformats.org/officeDocument/2006/math">−</m:t>
+          </m:r>
+          <m:d xmlns:m="http://schemas.openxmlformats.org/officeDocument/2006/math">
+            <m:dPr>
+              <m:ctrlPr/>
+            </m:dPr>
+            <m:e>
+              <m:r>
+                <m:t>𝜎</m:t>
+              </m:r>
+              <m:r>
+                <m:t>+</m:t>
+              </m:r>
+              <m:r>
+                <m:t>𝜇</m:t>
+              </m:r>
+            </m:e>
+          </m:d>
+          <m:r xmlns:m="http://schemas.openxmlformats.org/officeDocument/2006/math">
+            <m:t xmlns:m="http://schemas.openxmlformats.org/officeDocument/2006/math">𝐸</m:t>
+          </m:r>
+        </m:oMath>
+      </m:oMathPara>
+    </w:p>
+    <w:p>
+      <w:pPr>
+        <w:pStyle w:val="Normal"/>
+        <w:jc w:val="center"/>
+      </w:pPr>
+      <m:oMathPara xmlns:m="http://schemas.openxmlformats.org/officeDocument/2006/math">
+        <m:oMath xmlns:m="http://schemas.openxmlformats.org/officeDocument/2006/math">
+          <m:f xmlns:m="http://schemas.openxmlformats.org/officeDocument/2006/math">
+            <m:fPr>
+              <m:ctrlPr/>
+            </m:fPr>
+            <m:num>
+              <m:r>
+                <m:t>𝑑𝐼</m:t>
+              </m:r>
+            </m:num>
+            <m:den>
+              <m:r>
+                <m:t>𝑑𝑡</m:t>
+              </m:r>
+            </m:den>
+          </m:f>
+          <m:r xmlns:m="http://schemas.openxmlformats.org/officeDocument/2006/math">
+            <m:t xmlns:m="http://schemas.openxmlformats.org/officeDocument/2006/math">=</m:t>
+          </m:r>
+          <m:r xmlns:m="http://schemas.openxmlformats.org/officeDocument/2006/math">
+            <m:t xmlns:m="http://schemas.openxmlformats.org/officeDocument/2006/math">𝜎</m:t>
+          </m:r>
+          <m:r xmlns:m="http://schemas.openxmlformats.org/officeDocument/2006/math">
+            <m:t xmlns:m="http://schemas.openxmlformats.org/officeDocument/2006/math">𝐸</m:t>
+          </m:r>
+          <m:r xmlns:m="http://schemas.openxmlformats.org/officeDocument/2006/math">
+            <m:t xmlns:m="http://schemas.openxmlformats.org/officeDocument/2006/math">−</m:t>
+          </m:r>
+          <m:d xmlns:m="http://schemas.openxmlformats.org/officeDocument/2006/math">
+            <m:dPr>
+              <m:ctrlPr/>
+            </m:dPr>
+            <m:e>
+              <m:r>
+                <m:t>𝛾</m:t>
+              </m:r>
+              <m:r>
+                <m:t>+</m:t>
+              </m:r>
+              <m:r>
+                <m:t>𝜇</m:t>
+              </m:r>
+            </m:e>
+          </m:d>
+          <m:r xmlns:m="http://schemas.openxmlformats.org/officeDocument/2006/math">
+            <m:t xmlns:m="http://schemas.openxmlformats.org/officeDocument/2006/math">𝐼</m:t>
+          </m:r>
+        </m:oMath>
+      </m:oMathPara>
+    </w:p>
+    <w:p>
+      <w:pPr>
+        <w:pStyle w:val="Normal"/>
+        <w:jc w:val="center"/>
+      </w:pPr>
+      <m:oMathPara xmlns:m="http://schemas.openxmlformats.org/officeDocument/2006/math">
+        <m:oMath xmlns:m="http://schemas.openxmlformats.org/officeDocument/2006/math">
+          <m:f xmlns:m="http://schemas.openxmlformats.org/officeDocument/2006/math">
+            <m:fPr>
+              <m:ctrlPr/>
+            </m:fPr>
+            <m:num>
+              <m:r>
+                <m:t>𝑑𝑅</m:t>
+              </m:r>
+            </m:num>
+            <m:den>
+              <m:r>
+                <m:t>𝑑𝑡</m:t>
+              </m:r>
+            </m:den>
+          </m:f>
+          <m:r xmlns:m="http://schemas.openxmlformats.org/officeDocument/2006/math">
+            <m:t xmlns:m="http://schemas.openxmlformats.org/officeDocument/2006/math">=</m:t>
+          </m:r>
+          <m:r xmlns:m="http://schemas.openxmlformats.org/officeDocument/2006/math">
+            <m:t xmlns:m="http://schemas.openxmlformats.org/officeDocument/2006/math">𝛾</m:t>
+          </m:r>
+          <m:r xmlns:m="http://schemas.openxmlformats.org/officeDocument/2006/math">
+            <m:t xmlns:m="http://schemas.openxmlformats.org/officeDocument/2006/math">𝐼</m:t>
+          </m:r>
+          <m:r xmlns:m="http://schemas.openxmlformats.org/officeDocument/2006/math">
+            <m:t xmlns:m="http://schemas.openxmlformats.org/officeDocument/2006/math">−</m:t>
+          </m:r>
+          <m:r xmlns:m="http://schemas.openxmlformats.org/officeDocument/2006/math">
+            <m:t xmlns:m="http://schemas.openxmlformats.org/officeDocument/2006/math">𝜇</m:t>
+          </m:r>
+          <m:r xmlns:m="http://schemas.openxmlformats.org/officeDocument/2006/math">
+            <m:t xmlns:m="http://schemas.openxmlformats.org/officeDocument/2006/math">𝑅</m:t>
+          </m:r>
+        </m:oMath>
+      </m:oMathPara>
+    </w:p>
+    <w:p>
+      <w:pPr>
+        <w:pStyle w:val="ListParagraph"/>
+        <w:numPr>
+          <w:ilvl w:val="0"/>
+          <w:numId w:val="41"/>
+        </w:numPr>
+        <w:jc w:val="left"/>
+        <w:rPr>
+          <w:color w:val="auto"/>
+          <w:sz w:val="24"/>
+          <w:szCs w:val="24"/>
+        </w:rPr>
+      </w:pPr>
+      <w:r>
+        <w:rPr>
+          <w:color w:val="auto"/>
+          <w:sz w:val="24"/>
+          <w:szCs w:val="24"/>
+        </w:rPr>
+        <w:t xml:space="preserve">Where </w:t>
+      </w:r>
+      <m:oMathPara xmlns:m="http://schemas.openxmlformats.org/officeDocument/2006/math">
+        <m:oMath xmlns:m="http://schemas.openxmlformats.org/officeDocument/2006/math">
+          <m:f xmlns:m="http://schemas.openxmlformats.org/officeDocument/2006/math">
+            <m:fPr>
+              <m:ctrlPr/>
+            </m:fPr>
+            <m:num>
+              <m:r>
+                <m:t>1</m:t>
+              </m:r>
+            </m:num>
+            <m:den>
+              <m:r>
+                <m:t>𝜎</m:t>
+              </m:r>
+            </m:den>
+          </m:f>
+        </m:oMath>
+      </m:oMathPara>
+      <w:r>
+        <w:rPr>
+          <w:color w:val="auto"/>
+          <w:sz w:val="24"/>
+          <w:szCs w:val="24"/>
+        </w:rPr>
+        <w:t xml:space="preserve"> is the latent period and </w:t>
+      </w:r>
+      <m:oMathPara xmlns:m="http://schemas.openxmlformats.org/officeDocument/2006/math">
+        <m:oMath xmlns:m="http://schemas.openxmlformats.org/officeDocument/2006/math">
+          <m:sSub xmlns:m="http://schemas.openxmlformats.org/officeDocument/2006/math">
+            <m:sSubPr>
+              <m:ctrlPr/>
+            </m:sSubPr>
+            <m:e>
+              <m:r>
+                <m:t>𝑅</m:t>
+              </m:r>
+            </m:e>
+            <m:sub>
+              <m:r>
+                <m:t>0</m:t>
+              </m:r>
+            </m:sub>
+          </m:sSub>
+          <m:r xmlns:m="http://schemas.openxmlformats.org/officeDocument/2006/math">
+            <m:t xmlns:m="http://schemas.openxmlformats.org/officeDocument/2006/math">=</m:t>
+          </m:r>
+          <m:f xmlns:m="http://schemas.openxmlformats.org/officeDocument/2006/math">
+            <m:fPr>
+              <m:ctrlPr/>
+            </m:fPr>
+            <m:num>
+              <m:r>
+                <m:t>𝜎𝛽𝛿</m:t>
+              </m:r>
+            </m:num>
+            <m:den>
+              <m:r>
+                <m:t>𝜇</m:t>
+              </m:r>
+              <m:d>
+                <m:dPr>
+                  <m:ctrlPr/>
+                </m:dPr>
+                <m:e>
+                  <m:r>
+                    <m:t>𝜎</m:t>
+                  </m:r>
+                  <m:r>
+                    <m:t>+</m:t>
+                  </m:r>
+                  <m:r>
+                    <m:t>𝜇</m:t>
+                  </m:r>
+                </m:e>
+              </m:d>
+              <m:d>
+                <m:dPr>
+                  <m:ctrlPr/>
+                </m:dPr>
+                <m:e>
+                  <m:r>
+                    <m:t>𝛾</m:t>
+                  </m:r>
+                  <m:r>
+                    <m:t>+</m:t>
+                  </m:r>
+                  <m:r>
+                    <m:t>𝜇</m:t>
+                  </m:r>
+                </m:e>
+              </m:d>
+            </m:den>
+          </m:f>
+        </m:oMath>
+      </m:oMathPara>
+    </w:p>
+    <w:p>
+      <w:pPr>
+        <w:pStyle w:val="Normal"/>
+      </w:pPr>
+      <w:r>
+        <w:rPr/>
+        <w:t xml:space="preserve">Apolloni, A., Poletto, C., </w:t>
+      </w:r>
+      <w:r>
+        <w:rPr/>
+        <w:t>Ramasco</w:t>
+      </w:r>
+      <w:r>
+        <w:rPr/>
+        <w:t xml:space="preserve">, J. J., Jensen, P., &amp; </w:t>
+      </w:r>
+      <w:r>
+        <w:rPr/>
+        <w:t>Colizza</w:t>
+      </w:r>
+      <w:r>
+        <w:rPr/>
+        <w:t xml:space="preserve">, V. (2014). Metapopulation epidemic models with heterogeneous mixing and travel </w:t>
+      </w:r>
+      <w:r>
+        <w:rPr/>
+        <w:t>behaviour</w:t>
+      </w:r>
+      <w:r>
+        <w:rPr/>
+        <w:t xml:space="preserve">. Theoretical Biology and Medical Modelling, 11(1). </w:t>
+      </w:r>
+      <w:r>
+        <w:rPr/>
+        <w:t>https://doi.org/10.1186/1742-4682-11-3</w:t>
+      </w:r>
+    </w:p>
+    <w:p>
+      <w:pPr>
+        <w:pStyle w:val="ListParagraph"/>
+        <w:numPr>
+          <w:ilvl w:val="0"/>
+          <w:numId w:val="42"/>
+        </w:numPr>
+        <w:rPr>
+          <w:color w:val="auto"/>
+          <w:sz w:val="24"/>
+          <w:szCs w:val="24"/>
+        </w:rPr>
+      </w:pPr>
     </w:p>
     <w:p xmlns:wp14="http://schemas.microsoft.com/office/word/2010/wordml" wp14:textId="6F2EED4C">
       <w:pPr>
@@ -48,7 +2149,15 @@
       </w:r>
       <w:r>
         <w:rPr/>
-        <w:t>, L., Aliaga-Raduán, F., Marques, D. A., Zubieta-</w:t>
+        <w:t>, L., Aliaga-</w:t>
+      </w:r>
+      <w:r>
+        <w:rPr/>
+        <w:t>Raduán</w:t>
+      </w:r>
+      <w:r>
+        <w:rPr/>
+        <w:t>, F., Marques, D. A., Zubieta-</w:t>
       </w:r>
       <w:r>
         <w:rPr/>
@@ -58,12 +2167,16 @@
         <w:rPr/>
         <w:t xml:space="preserve">, N., Accinelli, R. A., Schneider-Gasser, E. M., Zubieta-Calleja, G., Dutschmann, M., &amp; Soliz, J. (2021). Decreased incidence, virus transmission capacity, and severity of COVID-19 at altitude on the American continent. PLOS ONE, 16(3), e0237294. </w:t>
       </w:r>
-      <w:r>
-        <w:rPr/>
-        <w:t>https://doi.org/10.1371/journal.pone.0237294</w:t>
-      </w:r>
-    </w:p>
-    <w:p xmlns:wp14="http://schemas.microsoft.com/office/word/2010/wordml" wp14:textId="5D72B2B0">
+      <w:hyperlink r:id="R78d5daac1d44456e">
+        <w:r>
+          <w:rPr>
+            <w:rStyle w:val="InternetLink"/>
+          </w:rPr>
+          <w:t>https://doi.org/10.1371/journal.pone.0237294</w:t>
+        </w:r>
+      </w:hyperlink>
+    </w:p>
+    <w:p xmlns:wp14="http://schemas.microsoft.com/office/word/2010/wordml" wp14:textId="01AAA6B7">
       <w:pPr>
         <w:pStyle w:val="ListParagraph"/>
         <w:numPr>
@@ -76,6 +2189,196 @@
           <w:szCs w:val="24"/>
         </w:rPr>
       </w:pPr>
+      <w:r>
+        <w:rPr>
+          <w:color w:val="auto"/>
+          <w:sz w:val="24"/>
+          <w:szCs w:val="24"/>
+        </w:rPr>
+        <w:t>Infection rate might be lower in people living in high altitude for COVID-19</w:t>
+      </w:r>
+    </w:p>
+    <w:p>
+      <w:pPr>
+        <w:pStyle w:val="ListParagraph"/>
+        <w:numPr>
+          <w:ilvl w:val="0"/>
+          <w:numId w:val="34"/>
+        </w:numPr>
+        <w:rPr>
+          <w:color w:val="auto"/>
+          <w:sz w:val="24"/>
+          <w:szCs w:val="24"/>
+        </w:rPr>
+      </w:pPr>
+      <w:r>
+        <w:rPr>
+          <w:color w:val="auto"/>
+          <w:sz w:val="24"/>
+          <w:szCs w:val="24"/>
+        </w:rPr>
+        <w:t xml:space="preserve">Beginning at </w:t>
+      </w:r>
+      <w:r>
+        <w:rPr>
+          <w:color w:val="auto"/>
+          <w:sz w:val="24"/>
+          <w:szCs w:val="24"/>
+        </w:rPr>
+        <w:t>1000 meters</w:t>
+      </w:r>
+      <w:r>
+        <w:rPr>
+          <w:color w:val="auto"/>
+          <w:sz w:val="24"/>
+          <w:szCs w:val="24"/>
+        </w:rPr>
+        <w:t xml:space="preserve"> above sea level, the incidence rate begins to decrease for COVID</w:t>
+      </w:r>
+    </w:p>
+    <w:p>
+      <w:pPr>
+        <w:pStyle w:val="ListParagraph"/>
+        <w:numPr>
+          <w:ilvl w:val="0"/>
+          <w:numId w:val="34"/>
+        </w:numPr>
+        <w:rPr>
+          <w:color w:val="auto"/>
+          <w:sz w:val="24"/>
+          <w:szCs w:val="24"/>
+        </w:rPr>
+      </w:pPr>
+      <w:r>
+        <w:rPr>
+          <w:color w:val="auto"/>
+          <w:sz w:val="24"/>
+          <w:szCs w:val="24"/>
+        </w:rPr>
+        <w:t>Furthermore,</w:t>
+      </w:r>
+      <w:r>
+        <w:rPr>
+          <w:color w:val="auto"/>
+          <w:sz w:val="24"/>
+          <w:szCs w:val="24"/>
+        </w:rPr>
+        <w:t xml:space="preserve"> transmission rates are lower at these elevation levels</w:t>
+      </w:r>
+    </w:p>
+    <w:p>
+      <w:pPr>
+        <w:pStyle w:val="ListParagraph"/>
+        <w:numPr>
+          <w:ilvl w:val="0"/>
+          <w:numId w:val="34"/>
+        </w:numPr>
+        <w:rPr>
+          <w:color w:val="auto"/>
+          <w:sz w:val="24"/>
+          <w:szCs w:val="24"/>
+        </w:rPr>
+      </w:pPr>
+      <w:r>
+        <w:rPr>
+          <w:color w:val="auto"/>
+          <w:sz w:val="24"/>
+          <w:szCs w:val="24"/>
+        </w:rPr>
+        <w:t>Finally, the severity of infections is lower at these altitudes (e.g., death-to-case ratio is lower, recovery percentage is higher, etc.)</w:t>
+      </w:r>
+    </w:p>
+    <w:p>
+      <w:pPr>
+        <w:pStyle w:val="ListParagraph"/>
+        <w:numPr>
+          <w:ilvl w:val="0"/>
+          <w:numId w:val="34"/>
+        </w:numPr>
+        <w:rPr>
+          <w:color w:val="auto"/>
+          <w:sz w:val="24"/>
+          <w:szCs w:val="24"/>
+        </w:rPr>
+      </w:pPr>
+      <w:r>
+        <w:rPr>
+          <w:color w:val="auto"/>
+          <w:sz w:val="24"/>
+          <w:szCs w:val="24"/>
+        </w:rPr>
+        <w:t>Possible explanations</w:t>
+      </w:r>
+      <w:r>
+        <w:rPr>
+          <w:color w:val="auto"/>
+          <w:sz w:val="24"/>
+          <w:szCs w:val="24"/>
+        </w:rPr>
+        <w:t xml:space="preserve"> include more drastic changes in temperature between day and night, higher air dryness, higher solar radiat</w:t>
+      </w:r>
+      <w:r>
+        <w:rPr>
+          <w:color w:val="auto"/>
+          <w:sz w:val="24"/>
+          <w:szCs w:val="24"/>
+        </w:rPr>
+        <w:t>ion, long-term exposure to barometrical hypoxia (less oxygen at high altitude)</w:t>
+      </w:r>
+    </w:p>
+    <w:p>
+      <w:pPr>
+        <w:pStyle w:val="ListParagraph"/>
+        <w:numPr>
+          <w:ilvl w:val="0"/>
+          <w:numId w:val="34"/>
+        </w:numPr>
+        <w:rPr>
+          <w:color w:val="auto"/>
+          <w:sz w:val="24"/>
+          <w:szCs w:val="24"/>
+        </w:rPr>
+      </w:pPr>
+      <w:r>
+        <w:rPr>
+          <w:color w:val="auto"/>
+          <w:sz w:val="24"/>
+          <w:szCs w:val="24"/>
+        </w:rPr>
+        <w:t xml:space="preserve">This study did not consider different risk factors for </w:t>
+      </w:r>
+      <w:r>
+        <w:rPr>
+          <w:color w:val="auto"/>
+          <w:sz w:val="24"/>
+          <w:szCs w:val="24"/>
+        </w:rPr>
+        <w:t>different groups</w:t>
+      </w:r>
+      <w:r>
+        <w:rPr>
+          <w:color w:val="auto"/>
+          <w:sz w:val="24"/>
+          <w:szCs w:val="24"/>
+        </w:rPr>
+        <w:t xml:space="preserve"> (e.g., sex, age, </w:t>
+      </w:r>
+      <w:r>
+        <w:rPr>
+          <w:color w:val="auto"/>
+          <w:sz w:val="24"/>
+          <w:szCs w:val="24"/>
+        </w:rPr>
+        <w:t>comorbidities</w:t>
+      </w:r>
+      <w:r>
+        <w:rPr>
+          <w:color w:val="auto"/>
+          <w:sz w:val="24"/>
+          <w:szCs w:val="24"/>
+        </w:rPr>
+        <w:t>, etc.)</w:t>
+      </w:r>
     </w:p>
     <w:p xmlns:wp14="http://schemas.microsoft.com/office/word/2010/wordml" wp14:textId="2EFAF1A6">
       <w:pPr>
@@ -419,6 +2722,218 @@
         <w:rPr/>
         <w:t xml:space="preserve"> </w:t>
       </w:r>
+      <w:r>
+        <w:rPr/>
+        <w:t>Used metapopulation stochastic epidemic model on a global scale</w:t>
+      </w:r>
+    </w:p>
+    <w:p>
+      <w:pPr>
+        <w:pStyle w:val="ListParagraph"/>
+        <w:numPr>
+          <w:ilvl w:val="0"/>
+          <w:numId w:val="35"/>
+        </w:numPr>
+        <w:rPr>
+          <w:color w:val="auto"/>
+          <w:sz w:val="24"/>
+          <w:szCs w:val="24"/>
+        </w:rPr>
+      </w:pPr>
+      <w:r>
+        <w:rPr>
+          <w:color w:val="auto"/>
+          <w:sz w:val="24"/>
+          <w:szCs w:val="24"/>
+        </w:rPr>
+        <w:t>Considering airline travel among urban areas</w:t>
+      </w:r>
+    </w:p>
+    <w:p>
+      <w:pPr>
+        <w:pStyle w:val="ListParagraph"/>
+        <w:numPr>
+          <w:ilvl w:val="0"/>
+          <w:numId w:val="35"/>
+        </w:numPr>
+        <w:rPr>
+          <w:color w:val="auto"/>
+          <w:sz w:val="24"/>
+          <w:szCs w:val="24"/>
+        </w:rPr>
+      </w:pPr>
+      <w:r>
+        <w:rPr>
+          <w:color w:val="auto"/>
+          <w:sz w:val="24"/>
+          <w:szCs w:val="24"/>
+        </w:rPr>
+        <w:t>Compared baseline with containment strategies such as travel restrictions and antiviral drugs</w:t>
+      </w:r>
+    </w:p>
+    <w:p>
+      <w:pPr>
+        <w:pStyle w:val="ListParagraph"/>
+        <w:numPr>
+          <w:ilvl w:val="0"/>
+          <w:numId w:val="35"/>
+        </w:numPr>
+        <w:rPr>
+          <w:color w:val="auto"/>
+          <w:sz w:val="24"/>
+          <w:szCs w:val="24"/>
+        </w:rPr>
+      </w:pPr>
+      <w:r>
+        <w:rPr>
+          <w:color w:val="auto"/>
+          <w:sz w:val="24"/>
+          <w:szCs w:val="24"/>
+        </w:rPr>
+        <w:t>Considered that not all areas have similar stockpiles of antiviral drugs</w:t>
+      </w:r>
+    </w:p>
+    <w:p>
+      <w:pPr>
+        <w:pStyle w:val="ListParagraph"/>
+        <w:numPr>
+          <w:ilvl w:val="1"/>
+          <w:numId w:val="35"/>
+        </w:numPr>
+        <w:rPr>
+          <w:color w:val="auto"/>
+          <w:sz w:val="24"/>
+          <w:szCs w:val="24"/>
+        </w:rPr>
+      </w:pPr>
+      <w:r>
+        <w:rPr>
+          <w:color w:val="auto"/>
+          <w:sz w:val="24"/>
+          <w:szCs w:val="24"/>
+        </w:rPr>
+        <w:t>One scenario is that wealthy nations keep their antiviral medications</w:t>
+      </w:r>
+    </w:p>
+    <w:p>
+      <w:pPr>
+        <w:pStyle w:val="ListParagraph"/>
+        <w:numPr>
+          <w:ilvl w:val="1"/>
+          <w:numId w:val="35"/>
+        </w:numPr>
+        <w:rPr>
+          <w:color w:val="auto"/>
+          <w:sz w:val="24"/>
+          <w:szCs w:val="24"/>
+        </w:rPr>
+      </w:pPr>
+      <w:r>
+        <w:rPr>
+          <w:color w:val="auto"/>
+          <w:sz w:val="24"/>
+          <w:szCs w:val="24"/>
+        </w:rPr>
+        <w:t xml:space="preserve">Another scenario is that these nations collectively </w:t>
+      </w:r>
+      <w:r>
+        <w:rPr>
+          <w:color w:val="auto"/>
+          <w:sz w:val="24"/>
+          <w:szCs w:val="24"/>
+        </w:rPr>
+        <w:t>allocate</w:t>
+      </w:r>
+      <w:r>
+        <w:rPr>
+          <w:color w:val="auto"/>
+          <w:sz w:val="24"/>
+          <w:szCs w:val="24"/>
+        </w:rPr>
+        <w:t xml:space="preserve"> smaller stockpiles for global consumption</w:t>
+      </w:r>
+    </w:p>
+    <w:p>
+      <w:pPr>
+        <w:pStyle w:val="ListParagraph"/>
+        <w:numPr>
+          <w:ilvl w:val="0"/>
+          <w:numId w:val="35"/>
+        </w:numPr>
+        <w:rPr>
+          <w:color w:val="auto"/>
+          <w:sz w:val="24"/>
+          <w:szCs w:val="24"/>
+        </w:rPr>
+      </w:pPr>
+      <w:r>
+        <w:rPr>
+          <w:color w:val="auto"/>
+          <w:sz w:val="24"/>
+          <w:szCs w:val="24"/>
+        </w:rPr>
+        <w:t xml:space="preserve">Air travel is crucial in </w:t>
+      </w:r>
+      <w:r>
+        <w:rPr>
+          <w:color w:val="auto"/>
+          <w:sz w:val="24"/>
+          <w:szCs w:val="24"/>
+        </w:rPr>
+        <w:t>assessing</w:t>
+      </w:r>
+      <w:r>
+        <w:rPr>
+          <w:color w:val="auto"/>
+          <w:sz w:val="24"/>
+          <w:szCs w:val="24"/>
+        </w:rPr>
+        <w:t xml:space="preserve"> the probability of transmission</w:t>
+      </w:r>
+    </w:p>
+    <w:p>
+      <w:pPr>
+        <w:pStyle w:val="ListParagraph"/>
+        <w:numPr>
+          <w:ilvl w:val="0"/>
+          <w:numId w:val="35"/>
+        </w:numPr>
+        <w:rPr>
+          <w:color w:val="auto"/>
+          <w:sz w:val="24"/>
+          <w:szCs w:val="24"/>
+        </w:rPr>
+      </w:pPr>
+      <w:r>
+        <w:rPr>
+          <w:color w:val="auto"/>
+          <w:sz w:val="24"/>
+          <w:szCs w:val="24"/>
+        </w:rPr>
+        <w:t>Readily available antiviral medication in hit countries could accommodate a reproduction rate of 1.9</w:t>
+      </w:r>
+    </w:p>
+    <w:p>
+      <w:pPr>
+        <w:pStyle w:val="ListParagraph"/>
+        <w:numPr>
+          <w:ilvl w:val="0"/>
+          <w:numId w:val="35"/>
+        </w:numPr>
+        <w:rPr>
+          <w:color w:val="auto"/>
+          <w:sz w:val="24"/>
+          <w:szCs w:val="24"/>
+        </w:rPr>
+      </w:pPr>
+      <w:r>
+        <w:rPr>
+          <w:color w:val="auto"/>
+          <w:sz w:val="24"/>
+          <w:szCs w:val="24"/>
+        </w:rPr>
+        <w:t>Furthermore, the more cooperative nations are in containment efforts, the more effective the containment is</w:t>
+      </w:r>
     </w:p>
     <w:p xmlns:wp14="http://schemas.microsoft.com/office/word/2010/wordml" wp14:textId="77777777">
       <w:pPr>
@@ -1673,6 +4188,41 @@
         <w:numPr>
           <w:ilvl w:val="0"/>
           <w:numId w:val="30"/>
+        </w:numPr>
+        <w:rPr>
+          <w:color w:val="auto"/>
+          <w:sz w:val="24"/>
+          <w:szCs w:val="24"/>
+        </w:rPr>
+      </w:pPr>
+    </w:p>
+    <w:p>
+      <w:pPr>
+        <w:pStyle w:val="Normal"/>
+      </w:pPr>
+      <w:r>
+        <w:rPr/>
+        <w:t xml:space="preserve">Tan, Y., Cator III, D., </w:t>
+      </w:r>
+      <w:r>
+        <w:rPr/>
+        <w:t>Ndeffo</w:t>
+      </w:r>
+      <w:r>
+        <w:rPr/>
+        <w:t xml:space="preserve">-Mbah, M., &amp; Braga-Neto, U. (2021). A stochastic metapopulation state-space approach to modeling and estimating COVID-19 spread. Mathematical Biosciences and Engineering, 18(6), 7685–7710. </w:t>
+      </w:r>
+      <w:r>
+        <w:rPr/>
+        <w:t>https://doi.org/10.3934/mbe.2021381</w:t>
+      </w:r>
+    </w:p>
+    <w:p>
+      <w:pPr>
+        <w:pStyle w:val="ListParagraph"/>
+        <w:numPr>
+          <w:ilvl w:val="0"/>
+          <w:numId w:val="43"/>
         </w:numPr>
         <w:rPr>
           <w:color w:val="auto"/>
@@ -1959,6 +4509,678 @@
 
 <file path=word/numbering.xml><?xml version="1.0" encoding="utf-8"?>
 <w:numbering xmlns:w="http://schemas.openxmlformats.org/wordprocessingml/2006/main" xmlns:o="urn:schemas-microsoft-com:office:office" xmlns:r="http://schemas.openxmlformats.org/officeDocument/2006/relationships" xmlns:v="urn:schemas-microsoft-com:vml" xmlns:mc="http://schemas.openxmlformats.org/markup-compatibility/2006" xmlns:w14="http://schemas.microsoft.com/office/word/2010/wordml" mc:Ignorable="w14">
+  <w:abstractNum xmlns:w="http://schemas.openxmlformats.org/wordprocessingml/2006/main" w:abstractNumId="43">
+    <w:nsid w:val="3ae19e43"/>
+    <w:multiLevelType xmlns:w="http://schemas.openxmlformats.org/wordprocessingml/2006/main" w:val="hybridMultilevel"/>
+    <w:lvl xmlns:w="http://schemas.openxmlformats.org/wordprocessingml/2006/main" w:ilvl="0">
+      <w:start w:val="1"/>
+      <w:numFmt w:val="bullet"/>
+      <w:lvlText w:val=""/>
+      <w:lvlJc w:val="left"/>
+      <w:pPr>
+        <w:ind w:left="720" w:hanging="360"/>
+      </w:pPr>
+      <w:rPr>
+        <w:rFonts w:hint="default" w:ascii="Symbol" w:hAnsi="Symbol"/>
+      </w:rPr>
+    </w:lvl>
+    <w:lvl xmlns:w="http://schemas.openxmlformats.org/wordprocessingml/2006/main" w:ilvl="1">
+      <w:start w:val="1"/>
+      <w:numFmt w:val="bullet"/>
+      <w:lvlText w:val="o"/>
+      <w:lvlJc w:val="left"/>
+      <w:pPr>
+        <w:ind w:left="1440" w:hanging="360"/>
+      </w:pPr>
+      <w:rPr>
+        <w:rFonts w:hint="default" w:ascii="Courier New" w:hAnsi="Courier New"/>
+      </w:rPr>
+    </w:lvl>
+    <w:lvl xmlns:w="http://schemas.openxmlformats.org/wordprocessingml/2006/main" w:ilvl="2">
+      <w:start w:val="1"/>
+      <w:numFmt w:val="bullet"/>
+      <w:lvlText w:val=""/>
+      <w:lvlJc w:val="left"/>
+      <w:pPr>
+        <w:ind w:left="2160" w:hanging="360"/>
+      </w:pPr>
+      <w:rPr>
+        <w:rFonts w:hint="default" w:ascii="Wingdings" w:hAnsi="Wingdings"/>
+      </w:rPr>
+    </w:lvl>
+    <w:lvl xmlns:w="http://schemas.openxmlformats.org/wordprocessingml/2006/main" w:ilvl="3">
+      <w:start w:val="1"/>
+      <w:numFmt w:val="bullet"/>
+      <w:lvlText w:val=""/>
+      <w:lvlJc w:val="left"/>
+      <w:pPr>
+        <w:ind w:left="2880" w:hanging="360"/>
+      </w:pPr>
+      <w:rPr>
+        <w:rFonts w:hint="default" w:ascii="Symbol" w:hAnsi="Symbol"/>
+      </w:rPr>
+    </w:lvl>
+    <w:lvl xmlns:w="http://schemas.openxmlformats.org/wordprocessingml/2006/main" w:ilvl="4">
+      <w:start w:val="1"/>
+      <w:numFmt w:val="bullet"/>
+      <w:lvlText w:val="o"/>
+      <w:lvlJc w:val="left"/>
+      <w:pPr>
+        <w:ind w:left="3600" w:hanging="360"/>
+      </w:pPr>
+      <w:rPr>
+        <w:rFonts w:hint="default" w:ascii="Courier New" w:hAnsi="Courier New"/>
+      </w:rPr>
+    </w:lvl>
+    <w:lvl xmlns:w="http://schemas.openxmlformats.org/wordprocessingml/2006/main" w:ilvl="5">
+      <w:start w:val="1"/>
+      <w:numFmt w:val="bullet"/>
+      <w:lvlText w:val=""/>
+      <w:lvlJc w:val="left"/>
+      <w:pPr>
+        <w:ind w:left="4320" w:hanging="360"/>
+      </w:pPr>
+      <w:rPr>
+        <w:rFonts w:hint="default" w:ascii="Wingdings" w:hAnsi="Wingdings"/>
+      </w:rPr>
+    </w:lvl>
+    <w:lvl xmlns:w="http://schemas.openxmlformats.org/wordprocessingml/2006/main" w:ilvl="6">
+      <w:start w:val="1"/>
+      <w:numFmt w:val="bullet"/>
+      <w:lvlText w:val=""/>
+      <w:lvlJc w:val="left"/>
+      <w:pPr>
+        <w:ind w:left="5040" w:hanging="360"/>
+      </w:pPr>
+      <w:rPr>
+        <w:rFonts w:hint="default" w:ascii="Symbol" w:hAnsi="Symbol"/>
+      </w:rPr>
+    </w:lvl>
+    <w:lvl xmlns:w="http://schemas.openxmlformats.org/wordprocessingml/2006/main" w:ilvl="7">
+      <w:start w:val="1"/>
+      <w:numFmt w:val="bullet"/>
+      <w:lvlText w:val="o"/>
+      <w:lvlJc w:val="left"/>
+      <w:pPr>
+        <w:ind w:left="5760" w:hanging="360"/>
+      </w:pPr>
+      <w:rPr>
+        <w:rFonts w:hint="default" w:ascii="Courier New" w:hAnsi="Courier New"/>
+      </w:rPr>
+    </w:lvl>
+    <w:lvl xmlns:w="http://schemas.openxmlformats.org/wordprocessingml/2006/main" w:ilvl="8">
+      <w:start w:val="1"/>
+      <w:numFmt w:val="bullet"/>
+      <w:lvlText w:val=""/>
+      <w:lvlJc w:val="left"/>
+      <w:pPr>
+        <w:ind w:left="6480" w:hanging="360"/>
+      </w:pPr>
+      <w:rPr>
+        <w:rFonts w:hint="default" w:ascii="Wingdings" w:hAnsi="Wingdings"/>
+      </w:rPr>
+    </w:lvl>
+  </w:abstractNum>
+  <w:abstractNum xmlns:w="http://schemas.openxmlformats.org/wordprocessingml/2006/main" w:abstractNumId="42">
+    <w:nsid w:val="37d7ea58"/>
+    <w:multiLevelType xmlns:w="http://schemas.openxmlformats.org/wordprocessingml/2006/main" w:val="hybridMultilevel"/>
+    <w:lvl xmlns:w="http://schemas.openxmlformats.org/wordprocessingml/2006/main" w:ilvl="0">
+      <w:start w:val="1"/>
+      <w:numFmt w:val="bullet"/>
+      <w:lvlText w:val=""/>
+      <w:lvlJc w:val="left"/>
+      <w:pPr>
+        <w:ind w:left="720" w:hanging="360"/>
+      </w:pPr>
+      <w:rPr>
+        <w:rFonts w:hint="default" w:ascii="Symbol" w:hAnsi="Symbol"/>
+      </w:rPr>
+    </w:lvl>
+    <w:lvl xmlns:w="http://schemas.openxmlformats.org/wordprocessingml/2006/main" w:ilvl="1">
+      <w:start w:val="1"/>
+      <w:numFmt w:val="bullet"/>
+      <w:lvlText w:val="o"/>
+      <w:lvlJc w:val="left"/>
+      <w:pPr>
+        <w:ind w:left="1440" w:hanging="360"/>
+      </w:pPr>
+      <w:rPr>
+        <w:rFonts w:hint="default" w:ascii="Courier New" w:hAnsi="Courier New"/>
+      </w:rPr>
+    </w:lvl>
+    <w:lvl xmlns:w="http://schemas.openxmlformats.org/wordprocessingml/2006/main" w:ilvl="2">
+      <w:start w:val="1"/>
+      <w:numFmt w:val="bullet"/>
+      <w:lvlText w:val=""/>
+      <w:lvlJc w:val="left"/>
+      <w:pPr>
+        <w:ind w:left="2160" w:hanging="360"/>
+      </w:pPr>
+      <w:rPr>
+        <w:rFonts w:hint="default" w:ascii="Wingdings" w:hAnsi="Wingdings"/>
+      </w:rPr>
+    </w:lvl>
+    <w:lvl xmlns:w="http://schemas.openxmlformats.org/wordprocessingml/2006/main" w:ilvl="3">
+      <w:start w:val="1"/>
+      <w:numFmt w:val="bullet"/>
+      <w:lvlText w:val=""/>
+      <w:lvlJc w:val="left"/>
+      <w:pPr>
+        <w:ind w:left="2880" w:hanging="360"/>
+      </w:pPr>
+      <w:rPr>
+        <w:rFonts w:hint="default" w:ascii="Symbol" w:hAnsi="Symbol"/>
+      </w:rPr>
+    </w:lvl>
+    <w:lvl xmlns:w="http://schemas.openxmlformats.org/wordprocessingml/2006/main" w:ilvl="4">
+      <w:start w:val="1"/>
+      <w:numFmt w:val="bullet"/>
+      <w:lvlText w:val="o"/>
+      <w:lvlJc w:val="left"/>
+      <w:pPr>
+        <w:ind w:left="3600" w:hanging="360"/>
+      </w:pPr>
+      <w:rPr>
+        <w:rFonts w:hint="default" w:ascii="Courier New" w:hAnsi="Courier New"/>
+      </w:rPr>
+    </w:lvl>
+    <w:lvl xmlns:w="http://schemas.openxmlformats.org/wordprocessingml/2006/main" w:ilvl="5">
+      <w:start w:val="1"/>
+      <w:numFmt w:val="bullet"/>
+      <w:lvlText w:val=""/>
+      <w:lvlJc w:val="left"/>
+      <w:pPr>
+        <w:ind w:left="4320" w:hanging="360"/>
+      </w:pPr>
+      <w:rPr>
+        <w:rFonts w:hint="default" w:ascii="Wingdings" w:hAnsi="Wingdings"/>
+      </w:rPr>
+    </w:lvl>
+    <w:lvl xmlns:w="http://schemas.openxmlformats.org/wordprocessingml/2006/main" w:ilvl="6">
+      <w:start w:val="1"/>
+      <w:numFmt w:val="bullet"/>
+      <w:lvlText w:val=""/>
+      <w:lvlJc w:val="left"/>
+      <w:pPr>
+        <w:ind w:left="5040" w:hanging="360"/>
+      </w:pPr>
+      <w:rPr>
+        <w:rFonts w:hint="default" w:ascii="Symbol" w:hAnsi="Symbol"/>
+      </w:rPr>
+    </w:lvl>
+    <w:lvl xmlns:w="http://schemas.openxmlformats.org/wordprocessingml/2006/main" w:ilvl="7">
+      <w:start w:val="1"/>
+      <w:numFmt w:val="bullet"/>
+      <w:lvlText w:val="o"/>
+      <w:lvlJc w:val="left"/>
+      <w:pPr>
+        <w:ind w:left="5760" w:hanging="360"/>
+      </w:pPr>
+      <w:rPr>
+        <w:rFonts w:hint="default" w:ascii="Courier New" w:hAnsi="Courier New"/>
+      </w:rPr>
+    </w:lvl>
+    <w:lvl xmlns:w="http://schemas.openxmlformats.org/wordprocessingml/2006/main" w:ilvl="8">
+      <w:start w:val="1"/>
+      <w:numFmt w:val="bullet"/>
+      <w:lvlText w:val=""/>
+      <w:lvlJc w:val="left"/>
+      <w:pPr>
+        <w:ind w:left="6480" w:hanging="360"/>
+      </w:pPr>
+      <w:rPr>
+        <w:rFonts w:hint="default" w:ascii="Wingdings" w:hAnsi="Wingdings"/>
+      </w:rPr>
+    </w:lvl>
+  </w:abstractNum>
+  <w:abstractNum xmlns:w="http://schemas.openxmlformats.org/wordprocessingml/2006/main" w:abstractNumId="41">
+    <w:nsid w:val="25fd272"/>
+    <w:multiLevelType xmlns:w="http://schemas.openxmlformats.org/wordprocessingml/2006/main" w:val="hybridMultilevel"/>
+    <w:lvl xmlns:w="http://schemas.openxmlformats.org/wordprocessingml/2006/main" w:ilvl="0">
+      <w:start w:val="1"/>
+      <w:numFmt w:val="bullet"/>
+      <w:lvlText w:val=""/>
+      <w:lvlJc w:val="left"/>
+      <w:pPr>
+        <w:ind w:left="720" w:hanging="360"/>
+      </w:pPr>
+      <w:rPr>
+        <w:rFonts w:hint="default" w:ascii="Symbol" w:hAnsi="Symbol"/>
+      </w:rPr>
+    </w:lvl>
+    <w:lvl xmlns:w="http://schemas.openxmlformats.org/wordprocessingml/2006/main" w:ilvl="1">
+      <w:start w:val="1"/>
+      <w:numFmt w:val="bullet"/>
+      <w:lvlText w:val="o"/>
+      <w:lvlJc w:val="left"/>
+      <w:pPr>
+        <w:ind w:left="1440" w:hanging="360"/>
+      </w:pPr>
+      <w:rPr>
+        <w:rFonts w:hint="default" w:ascii="Courier New" w:hAnsi="Courier New"/>
+      </w:rPr>
+    </w:lvl>
+    <w:lvl xmlns:w="http://schemas.openxmlformats.org/wordprocessingml/2006/main" w:ilvl="2">
+      <w:start w:val="1"/>
+      <w:numFmt w:val="bullet"/>
+      <w:lvlText w:val=""/>
+      <w:lvlJc w:val="left"/>
+      <w:pPr>
+        <w:ind w:left="2160" w:hanging="360"/>
+      </w:pPr>
+      <w:rPr>
+        <w:rFonts w:hint="default" w:ascii="Wingdings" w:hAnsi="Wingdings"/>
+      </w:rPr>
+    </w:lvl>
+    <w:lvl xmlns:w="http://schemas.openxmlformats.org/wordprocessingml/2006/main" w:ilvl="3">
+      <w:start w:val="1"/>
+      <w:numFmt w:val="bullet"/>
+      <w:lvlText w:val=""/>
+      <w:lvlJc w:val="left"/>
+      <w:pPr>
+        <w:ind w:left="2880" w:hanging="360"/>
+      </w:pPr>
+      <w:rPr>
+        <w:rFonts w:hint="default" w:ascii="Symbol" w:hAnsi="Symbol"/>
+      </w:rPr>
+    </w:lvl>
+    <w:lvl xmlns:w="http://schemas.openxmlformats.org/wordprocessingml/2006/main" w:ilvl="4">
+      <w:start w:val="1"/>
+      <w:numFmt w:val="bullet"/>
+      <w:lvlText w:val="o"/>
+      <w:lvlJc w:val="left"/>
+      <w:pPr>
+        <w:ind w:left="3600" w:hanging="360"/>
+      </w:pPr>
+      <w:rPr>
+        <w:rFonts w:hint="default" w:ascii="Courier New" w:hAnsi="Courier New"/>
+      </w:rPr>
+    </w:lvl>
+    <w:lvl xmlns:w="http://schemas.openxmlformats.org/wordprocessingml/2006/main" w:ilvl="5">
+      <w:start w:val="1"/>
+      <w:numFmt w:val="bullet"/>
+      <w:lvlText w:val=""/>
+      <w:lvlJc w:val="left"/>
+      <w:pPr>
+        <w:ind w:left="4320" w:hanging="360"/>
+      </w:pPr>
+      <w:rPr>
+        <w:rFonts w:hint="default" w:ascii="Wingdings" w:hAnsi="Wingdings"/>
+      </w:rPr>
+    </w:lvl>
+    <w:lvl xmlns:w="http://schemas.openxmlformats.org/wordprocessingml/2006/main" w:ilvl="6">
+      <w:start w:val="1"/>
+      <w:numFmt w:val="bullet"/>
+      <w:lvlText w:val=""/>
+      <w:lvlJc w:val="left"/>
+      <w:pPr>
+        <w:ind w:left="5040" w:hanging="360"/>
+      </w:pPr>
+      <w:rPr>
+        <w:rFonts w:hint="default" w:ascii="Symbol" w:hAnsi="Symbol"/>
+      </w:rPr>
+    </w:lvl>
+    <w:lvl xmlns:w="http://schemas.openxmlformats.org/wordprocessingml/2006/main" w:ilvl="7">
+      <w:start w:val="1"/>
+      <w:numFmt w:val="bullet"/>
+      <w:lvlText w:val="o"/>
+      <w:lvlJc w:val="left"/>
+      <w:pPr>
+        <w:ind w:left="5760" w:hanging="360"/>
+      </w:pPr>
+      <w:rPr>
+        <w:rFonts w:hint="default" w:ascii="Courier New" w:hAnsi="Courier New"/>
+      </w:rPr>
+    </w:lvl>
+    <w:lvl xmlns:w="http://schemas.openxmlformats.org/wordprocessingml/2006/main" w:ilvl="8">
+      <w:start w:val="1"/>
+      <w:numFmt w:val="bullet"/>
+      <w:lvlText w:val=""/>
+      <w:lvlJc w:val="left"/>
+      <w:pPr>
+        <w:ind w:left="6480" w:hanging="360"/>
+      </w:pPr>
+      <w:rPr>
+        <w:rFonts w:hint="default" w:ascii="Wingdings" w:hAnsi="Wingdings"/>
+      </w:rPr>
+    </w:lvl>
+  </w:abstractNum>
+  <w:abstractNum xmlns:w="http://schemas.openxmlformats.org/wordprocessingml/2006/main" w:abstractNumId="40">
+    <w:nsid w:val="62551863"/>
+    <w:multiLevelType xmlns:w="http://schemas.openxmlformats.org/wordprocessingml/2006/main" w:val="hybridMultilevel"/>
+    <w:lvl xmlns:w="http://schemas.openxmlformats.org/wordprocessingml/2006/main" w:ilvl="0">
+      <w:start w:val="1"/>
+      <w:numFmt w:val="bullet"/>
+      <w:lvlText w:val=""/>
+      <w:lvlJc w:val="left"/>
+      <w:pPr>
+        <w:ind w:left="720" w:hanging="360"/>
+      </w:pPr>
+      <w:rPr>
+        <w:rFonts w:hint="default" w:ascii="Symbol" w:hAnsi="Symbol"/>
+      </w:rPr>
+    </w:lvl>
+    <w:lvl xmlns:w="http://schemas.openxmlformats.org/wordprocessingml/2006/main" w:ilvl="1">
+      <w:start w:val="1"/>
+      <w:numFmt w:val="bullet"/>
+      <w:lvlText w:val="o"/>
+      <w:lvlJc w:val="left"/>
+      <w:pPr>
+        <w:ind w:left="1440" w:hanging="360"/>
+      </w:pPr>
+      <w:rPr>
+        <w:rFonts w:hint="default" w:ascii="Courier New" w:hAnsi="Courier New"/>
+      </w:rPr>
+    </w:lvl>
+    <w:lvl xmlns:w="http://schemas.openxmlformats.org/wordprocessingml/2006/main" w:ilvl="2">
+      <w:start w:val="1"/>
+      <w:numFmt w:val="bullet"/>
+      <w:lvlText w:val=""/>
+      <w:lvlJc w:val="left"/>
+      <w:pPr>
+        <w:ind w:left="2160" w:hanging="360"/>
+      </w:pPr>
+      <w:rPr>
+        <w:rFonts w:hint="default" w:ascii="Wingdings" w:hAnsi="Wingdings"/>
+      </w:rPr>
+    </w:lvl>
+    <w:lvl xmlns:w="http://schemas.openxmlformats.org/wordprocessingml/2006/main" w:ilvl="3">
+      <w:start w:val="1"/>
+      <w:numFmt w:val="bullet"/>
+      <w:lvlText w:val=""/>
+      <w:lvlJc w:val="left"/>
+      <w:pPr>
+        <w:ind w:left="2880" w:hanging="360"/>
+      </w:pPr>
+      <w:rPr>
+        <w:rFonts w:hint="default" w:ascii="Symbol" w:hAnsi="Symbol"/>
+      </w:rPr>
+    </w:lvl>
+    <w:lvl xmlns:w="http://schemas.openxmlformats.org/wordprocessingml/2006/main" w:ilvl="4">
+      <w:start w:val="1"/>
+      <w:numFmt w:val="bullet"/>
+      <w:lvlText w:val="o"/>
+      <w:lvlJc w:val="left"/>
+      <w:pPr>
+        <w:ind w:left="3600" w:hanging="360"/>
+      </w:pPr>
+      <w:rPr>
+        <w:rFonts w:hint="default" w:ascii="Courier New" w:hAnsi="Courier New"/>
+      </w:rPr>
+    </w:lvl>
+    <w:lvl xmlns:w="http://schemas.openxmlformats.org/wordprocessingml/2006/main" w:ilvl="5">
+      <w:start w:val="1"/>
+      <w:numFmt w:val="bullet"/>
+      <w:lvlText w:val=""/>
+      <w:lvlJc w:val="left"/>
+      <w:pPr>
+        <w:ind w:left="4320" w:hanging="360"/>
+      </w:pPr>
+      <w:rPr>
+        <w:rFonts w:hint="default" w:ascii="Wingdings" w:hAnsi="Wingdings"/>
+      </w:rPr>
+    </w:lvl>
+    <w:lvl xmlns:w="http://schemas.openxmlformats.org/wordprocessingml/2006/main" w:ilvl="6">
+      <w:start w:val="1"/>
+      <w:numFmt w:val="bullet"/>
+      <w:lvlText w:val=""/>
+      <w:lvlJc w:val="left"/>
+      <w:pPr>
+        <w:ind w:left="5040" w:hanging="360"/>
+      </w:pPr>
+      <w:rPr>
+        <w:rFonts w:hint="default" w:ascii="Symbol" w:hAnsi="Symbol"/>
+      </w:rPr>
+    </w:lvl>
+    <w:lvl xmlns:w="http://schemas.openxmlformats.org/wordprocessingml/2006/main" w:ilvl="7">
+      <w:start w:val="1"/>
+      <w:numFmt w:val="bullet"/>
+      <w:lvlText w:val="o"/>
+      <w:lvlJc w:val="left"/>
+      <w:pPr>
+        <w:ind w:left="5760" w:hanging="360"/>
+      </w:pPr>
+      <w:rPr>
+        <w:rFonts w:hint="default" w:ascii="Courier New" w:hAnsi="Courier New"/>
+      </w:rPr>
+    </w:lvl>
+    <w:lvl xmlns:w="http://schemas.openxmlformats.org/wordprocessingml/2006/main" w:ilvl="8">
+      <w:start w:val="1"/>
+      <w:numFmt w:val="bullet"/>
+      <w:lvlText w:val=""/>
+      <w:lvlJc w:val="left"/>
+      <w:pPr>
+        <w:ind w:left="6480" w:hanging="360"/>
+      </w:pPr>
+      <w:rPr>
+        <w:rFonts w:hint="default" w:ascii="Wingdings" w:hAnsi="Wingdings"/>
+      </w:rPr>
+    </w:lvl>
+  </w:abstractNum>
+  <w:abstractNum xmlns:w="http://schemas.openxmlformats.org/wordprocessingml/2006/main" w:abstractNumId="39">
+    <w:nsid w:val="1aeebfd"/>
+    <w:multiLevelType xmlns:w="http://schemas.openxmlformats.org/wordprocessingml/2006/main" w:val="hybridMultilevel"/>
+    <w:lvl xmlns:w="http://schemas.openxmlformats.org/wordprocessingml/2006/main" w:ilvl="0">
+      <w:start w:val="1"/>
+      <w:numFmt w:val="bullet"/>
+      <w:lvlText w:val=""/>
+      <w:lvlJc w:val="left"/>
+      <w:pPr>
+        <w:ind w:left="720" w:hanging="360"/>
+      </w:pPr>
+      <w:rPr>
+        <w:rFonts w:hint="default" w:ascii="Symbol" w:hAnsi="Symbol"/>
+      </w:rPr>
+    </w:lvl>
+    <w:lvl xmlns:w="http://schemas.openxmlformats.org/wordprocessingml/2006/main" w:ilvl="1">
+      <w:start w:val="1"/>
+      <w:numFmt w:val="bullet"/>
+      <w:lvlText w:val="o"/>
+      <w:lvlJc w:val="left"/>
+      <w:pPr>
+        <w:ind w:left="1440" w:hanging="360"/>
+      </w:pPr>
+      <w:rPr>
+        <w:rFonts w:hint="default" w:ascii="Courier New" w:hAnsi="Courier New"/>
+      </w:rPr>
+    </w:lvl>
+    <w:lvl xmlns:w="http://schemas.openxmlformats.org/wordprocessingml/2006/main" w:ilvl="2">
+      <w:start w:val="1"/>
+      <w:numFmt w:val="bullet"/>
+      <w:lvlText w:val=""/>
+      <w:lvlJc w:val="left"/>
+      <w:pPr>
+        <w:ind w:left="2160" w:hanging="360"/>
+      </w:pPr>
+      <w:rPr>
+        <w:rFonts w:hint="default" w:ascii="Wingdings" w:hAnsi="Wingdings"/>
+      </w:rPr>
+    </w:lvl>
+    <w:lvl xmlns:w="http://schemas.openxmlformats.org/wordprocessingml/2006/main" w:ilvl="3">
+      <w:start w:val="1"/>
+      <w:numFmt w:val="bullet"/>
+      <w:lvlText w:val=""/>
+      <w:lvlJc w:val="left"/>
+      <w:pPr>
+        <w:ind w:left="2880" w:hanging="360"/>
+      </w:pPr>
+      <w:rPr>
+        <w:rFonts w:hint="default" w:ascii="Symbol" w:hAnsi="Symbol"/>
+      </w:rPr>
+    </w:lvl>
+    <w:lvl xmlns:w="http://schemas.openxmlformats.org/wordprocessingml/2006/main" w:ilvl="4">
+      <w:start w:val="1"/>
+      <w:numFmt w:val="bullet"/>
+      <w:lvlText w:val="o"/>
+      <w:lvlJc w:val="left"/>
+      <w:pPr>
+        <w:ind w:left="3600" w:hanging="360"/>
+      </w:pPr>
+      <w:rPr>
+        <w:rFonts w:hint="default" w:ascii="Courier New" w:hAnsi="Courier New"/>
+      </w:rPr>
+    </w:lvl>
+    <w:lvl xmlns:w="http://schemas.openxmlformats.org/wordprocessingml/2006/main" w:ilvl="5">
+      <w:start w:val="1"/>
+      <w:numFmt w:val="bullet"/>
+      <w:lvlText w:val=""/>
+      <w:lvlJc w:val="left"/>
+      <w:pPr>
+        <w:ind w:left="4320" w:hanging="360"/>
+      </w:pPr>
+      <w:rPr>
+        <w:rFonts w:hint="default" w:ascii="Wingdings" w:hAnsi="Wingdings"/>
+      </w:rPr>
+    </w:lvl>
+    <w:lvl xmlns:w="http://schemas.openxmlformats.org/wordprocessingml/2006/main" w:ilvl="6">
+      <w:start w:val="1"/>
+      <w:numFmt w:val="bullet"/>
+      <w:lvlText w:val=""/>
+      <w:lvlJc w:val="left"/>
+      <w:pPr>
+        <w:ind w:left="5040" w:hanging="360"/>
+      </w:pPr>
+      <w:rPr>
+        <w:rFonts w:hint="default" w:ascii="Symbol" w:hAnsi="Symbol"/>
+      </w:rPr>
+    </w:lvl>
+    <w:lvl xmlns:w="http://schemas.openxmlformats.org/wordprocessingml/2006/main" w:ilvl="7">
+      <w:start w:val="1"/>
+      <w:numFmt w:val="bullet"/>
+      <w:lvlText w:val="o"/>
+      <w:lvlJc w:val="left"/>
+      <w:pPr>
+        <w:ind w:left="5760" w:hanging="360"/>
+      </w:pPr>
+      <w:rPr>
+        <w:rFonts w:hint="default" w:ascii="Courier New" w:hAnsi="Courier New"/>
+      </w:rPr>
+    </w:lvl>
+    <w:lvl xmlns:w="http://schemas.openxmlformats.org/wordprocessingml/2006/main" w:ilvl="8">
+      <w:start w:val="1"/>
+      <w:numFmt w:val="bullet"/>
+      <w:lvlText w:val=""/>
+      <w:lvlJc w:val="left"/>
+      <w:pPr>
+        <w:ind w:left="6480" w:hanging="360"/>
+      </w:pPr>
+      <w:rPr>
+        <w:rFonts w:hint="default" w:ascii="Wingdings" w:hAnsi="Wingdings"/>
+      </w:rPr>
+    </w:lvl>
+  </w:abstractNum>
+  <w:abstractNum xmlns:w="http://schemas.openxmlformats.org/wordprocessingml/2006/main" w:abstractNumId="38">
+    <w:nsid w:val="26722369"/>
+    <w:multiLevelType xmlns:w="http://schemas.openxmlformats.org/wordprocessingml/2006/main" w:val="hybridMultilevel"/>
+    <w:lvl xmlns:w="http://schemas.openxmlformats.org/wordprocessingml/2006/main" w:ilvl="0">
+      <w:start w:val="1"/>
+      <w:numFmt w:val="bullet"/>
+      <w:lvlText w:val=""/>
+      <w:lvlJc w:val="left"/>
+      <w:pPr>
+        <w:ind w:left="720" w:hanging="360"/>
+      </w:pPr>
+      <w:rPr>
+        <w:rFonts w:hint="default" w:ascii="Symbol" w:hAnsi="Symbol"/>
+      </w:rPr>
+    </w:lvl>
+    <w:lvl xmlns:w="http://schemas.openxmlformats.org/wordprocessingml/2006/main" w:ilvl="1">
+      <w:start w:val="1"/>
+      <w:numFmt w:val="bullet"/>
+      <w:lvlText w:val="o"/>
+      <w:lvlJc w:val="left"/>
+      <w:pPr>
+        <w:ind w:left="1440" w:hanging="360"/>
+      </w:pPr>
+      <w:rPr>
+        <w:rFonts w:hint="default" w:ascii="Courier New" w:hAnsi="Courier New"/>
+      </w:rPr>
+    </w:lvl>
+    <w:lvl xmlns:w="http://schemas.openxmlformats.org/wordprocessingml/2006/main" w:ilvl="2">
+      <w:start w:val="1"/>
+      <w:numFmt w:val="bullet"/>
+      <w:lvlText w:val=""/>
+      <w:lvlJc w:val="left"/>
+      <w:pPr>
+        <w:ind w:left="2160" w:hanging="360"/>
+      </w:pPr>
+      <w:rPr>
+        <w:rFonts w:hint="default" w:ascii="Wingdings" w:hAnsi="Wingdings"/>
+      </w:rPr>
+    </w:lvl>
+    <w:lvl xmlns:w="http://schemas.openxmlformats.org/wordprocessingml/2006/main" w:ilvl="3">
+      <w:start w:val="1"/>
+      <w:numFmt w:val="bullet"/>
+      <w:lvlText w:val=""/>
+      <w:lvlJc w:val="left"/>
+      <w:pPr>
+        <w:ind w:left="2880" w:hanging="360"/>
+      </w:pPr>
+      <w:rPr>
+        <w:rFonts w:hint="default" w:ascii="Symbol" w:hAnsi="Symbol"/>
+      </w:rPr>
+    </w:lvl>
+    <w:lvl xmlns:w="http://schemas.openxmlformats.org/wordprocessingml/2006/main" w:ilvl="4">
+      <w:start w:val="1"/>
+      <w:numFmt w:val="bullet"/>
+      <w:lvlText w:val="o"/>
+      <w:lvlJc w:val="left"/>
+      <w:pPr>
+        <w:ind w:left="3600" w:hanging="360"/>
+      </w:pPr>
+      <w:rPr>
+        <w:rFonts w:hint="default" w:ascii="Courier New" w:hAnsi="Courier New"/>
+      </w:rPr>
+    </w:lvl>
+    <w:lvl xmlns:w="http://schemas.openxmlformats.org/wordprocessingml/2006/main" w:ilvl="5">
+      <w:start w:val="1"/>
+      <w:numFmt w:val="bullet"/>
+      <w:lvlText w:val=""/>
+      <w:lvlJc w:val="left"/>
+      <w:pPr>
+        <w:ind w:left="4320" w:hanging="360"/>
+      </w:pPr>
+      <w:rPr>
+        <w:rFonts w:hint="default" w:ascii="Wingdings" w:hAnsi="Wingdings"/>
+      </w:rPr>
+    </w:lvl>
+    <w:lvl xmlns:w="http://schemas.openxmlformats.org/wordprocessingml/2006/main" w:ilvl="6">
+      <w:start w:val="1"/>
+      <w:numFmt w:val="bullet"/>
+      <w:lvlText w:val=""/>
+      <w:lvlJc w:val="left"/>
+      <w:pPr>
+        <w:ind w:left="5040" w:hanging="360"/>
+      </w:pPr>
+      <w:rPr>
+        <w:rFonts w:hint="default" w:ascii="Symbol" w:hAnsi="Symbol"/>
+      </w:rPr>
+    </w:lvl>
+    <w:lvl xmlns:w="http://schemas.openxmlformats.org/wordprocessingml/2006/main" w:ilvl="7">
+      <w:start w:val="1"/>
+      <w:numFmt w:val="bullet"/>
+      <w:lvlText w:val="o"/>
+      <w:lvlJc w:val="left"/>
+      <w:pPr>
+        <w:ind w:left="5760" w:hanging="360"/>
+      </w:pPr>
+      <w:rPr>
+        <w:rFonts w:hint="default" w:ascii="Courier New" w:hAnsi="Courier New"/>
+      </w:rPr>
+    </w:lvl>
+    <w:lvl xmlns:w="http://schemas.openxmlformats.org/wordprocessingml/2006/main" w:ilvl="8">
+      <w:start w:val="1"/>
+      <w:numFmt w:val="bullet"/>
+      <w:lvlText w:val=""/>
+      <w:lvlJc w:val="left"/>
+      <w:pPr>
+        <w:ind w:left="6480" w:hanging="360"/>
+      </w:pPr>
+      <w:rPr>
+        <w:rFonts w:hint="default" w:ascii="Wingdings" w:hAnsi="Wingdings"/>
+      </w:rPr>
+    </w:lvl>
+  </w:abstractNum>
   <w:abstractNum xmlns:w="http://schemas.openxmlformats.org/wordprocessingml/2006/main" w:abstractNumId="37">
     <w:nsid w:val="25dc9482"/>
     <w:multiLevelType xmlns:w="http://schemas.openxmlformats.org/wordprocessingml/2006/main" w:val="hybridMultilevel"/>
@@ -6293,6 +9515,24 @@
     </w:lvl>
     <w:nsid w:val="1b11d85a"/>
   </w:abstractNum>
+  <w:num w:numId="43">
+    <w:abstractNumId w:val="43"/>
+  </w:num>
+  <w:num w:numId="42">
+    <w:abstractNumId w:val="42"/>
+  </w:num>
+  <w:num w:numId="41">
+    <w:abstractNumId w:val="41"/>
+  </w:num>
+  <w:num w:numId="40">
+    <w:abstractNumId w:val="40"/>
+  </w:num>
+  <w:num w:numId="39">
+    <w:abstractNumId w:val="39"/>
+  </w:num>
+  <w:num w:numId="38">
+    <w:abstractNumId w:val="38"/>
+  </w:num>
   <w:num w:numId="37">
     <w:abstractNumId w:val="37"/>
   </w:num>

</xml_diff>